<commit_message>
added additional citations on the eps..
</commit_message>
<xml_diff>
--- a/Zivenko_GWR_uncertainty_ref_cond.docx
+++ b/Zivenko_GWR_uncertainty_ref_cond.docx
@@ -1541,7 +1541,23 @@
           <w:szCs w:val="24"/>
           <w:lang w:val="en-GB"/>
         </w:rPr>
-        <w:t xml:space="preserve"> recommendations to enhance measurement reliability for manufacturers and regulators</w:t>
+        <w:t xml:space="preserve"> recommendations to </w:t>
+      </w:r>
+      <w:r>
+        <w:rPr>
+          <w:sz w:val="24"/>
+          <w:szCs w:val="24"/>
+          <w:lang w:val="en-GB"/>
+        </w:rPr>
+        <w:t xml:space="preserve">reduce measurement uncertainty, which is valuable for manufacturers, end-users, and </w:t>
+      </w:r>
+      <w:r>
+        <w:rPr>
+          <w:sz w:val="24"/>
+          <w:szCs w:val="24"/>
+          <w:lang w:val="en-GB"/>
+        </w:rPr>
+        <w:t>regulators</w:t>
       </w:r>
       <w:r>
         <w:rPr>
@@ -1557,7 +1573,7 @@
         <w:rPr>
           <w:sz w:val="24"/>
           <w:szCs w:val="24"/>
-          <w:lang w:val="en-US"/>
+          <w:lang w:val="en-GB"/>
         </w:rPr>
         <w:sectPr>
           <w:type w:val="continuous"/>
@@ -6243,6 +6259,7 @@
         </w:rPr>
         <w:t xml:space="preserve"> for particular level sensor and calibration </w:t>
       </w:r>
+      <w:proofErr w:type="gramStart"/>
       <w:r>
         <w:rPr>
           <w:bCs/>
@@ -6261,6 +6278,7 @@
         </w:rPr>
         <w:t>;</w:t>
       </w:r>
+      <w:proofErr w:type="gramEnd"/>
     </w:p>
     <w:p>
       <w:pPr>
@@ -6300,7 +6318,25 @@
           <w:szCs w:val="24"/>
           <w:lang w:val="en-GB"/>
         </w:rPr>
-        <w:t>manufacturers and independent evaluators on how to reduce measurement uncertainty</w:t>
+        <w:t>manufacturers</w:t>
+      </w:r>
+      <w:r>
+        <w:rPr>
+          <w:bCs/>
+          <w:sz w:val="24"/>
+          <w:szCs w:val="24"/>
+          <w:lang w:val="en-GB"/>
+        </w:rPr>
+        <w:t>, end-users</w:t>
+      </w:r>
+      <w:r>
+        <w:rPr>
+          <w:bCs/>
+          <w:sz w:val="24"/>
+          <w:szCs w:val="24"/>
+          <w:lang w:val="en-GB"/>
+        </w:rPr>
+        <w:t xml:space="preserve"> and independent evaluators on how to reduce measurement uncertainty</w:t>
       </w:r>
       <w:r>
         <w:rPr>
@@ -6456,7 +6492,7 @@
           <w:szCs w:val="24"/>
           <w:lang w:val="en-GB"/>
         </w:rPr>
-        <w:t xml:space="preserve">appropriate </w:t>
+        <w:t>corresponding</w:t>
       </w:r>
       <w:r>
         <w:rPr>
@@ -6465,13 +6501,22 @@
           <w:szCs w:val="24"/>
           <w:lang w:val="en-GB"/>
         </w:rPr>
-        <w:t>calibration scheme used to highlight possible sources of uncertainties</w:t>
+        <w:t xml:space="preserve"> </w:t>
       </w:r>
       <w:r>
         <w:rPr>
           <w:bCs/>
           <w:sz w:val="24"/>
           <w:szCs w:val="24"/>
+          <w:lang w:val="en-GB"/>
+        </w:rPr>
+        <w:t>calibration scheme to highlight possible sources of uncertainties</w:t>
+      </w:r>
+      <w:r>
+        <w:rPr>
+          <w:bCs/>
+          <w:sz w:val="24"/>
+          <w:szCs w:val="24"/>
           <w:lang w:val="en-US"/>
         </w:rPr>
         <w:t>.</w:t>
@@ -6515,7 +6560,7 @@
           <w:szCs w:val="24"/>
           <w:lang w:val="en-GB"/>
         </w:rPr>
-        <w:t xml:space="preserve"> widely known time domain reflectometry principle [</w:t>
+        <w:t xml:space="preserve"> widely known time </w:t>
       </w:r>
       <w:r>
         <w:rPr>
@@ -6523,6 +6568,15 @@
           <w:szCs w:val="24"/>
           <w:lang w:val="en-GB"/>
         </w:rPr>
+        <w:lastRenderedPageBreak/>
+        <w:t>domain reflectometry principle [</w:t>
+      </w:r>
+      <w:r>
+        <w:rPr>
+          <w:sz w:val="24"/>
+          <w:szCs w:val="24"/>
+          <w:lang w:val="en-GB"/>
+        </w:rPr>
         <w:t>3-9</w:t>
       </w:r>
       <w:r>
@@ -6547,7 +6601,6 @@
           <w:szCs w:val="24"/>
           <w:lang w:val="en-GB"/>
         </w:rPr>
-        <w:lastRenderedPageBreak/>
         <w:t>simplified</w:t>
       </w:r>
       <w:r>
@@ -6632,16 +6685,7 @@
             <w:szCs w:val="28"/>
             <w:shd w:val="clear" w:color="auto" w:fill="FFFFFF"/>
           </w:rPr>
-          <m:t>L</m:t>
-        </m:r>
-        <m:r>
-          <w:rPr>
-            <w:rFonts w:ascii="Cambria Math" w:hAnsi="Cambria Math"/>
-            <w:sz w:val="28"/>
-            <w:szCs w:val="28"/>
-            <w:shd w:val="clear" w:color="auto" w:fill="FFFFFF"/>
-          </w:rPr>
-          <m:t>=</m:t>
+          <m:t>L=</m:t>
         </m:r>
         <m:f>
           <m:fPr>
@@ -6907,7 +6951,23 @@
           <w:szCs w:val="24"/>
           <w:lang w:val="en-GB"/>
         </w:rPr>
-        <w:t xml:space="preserve">In this case, the main feature used to estimate distance </w:t>
+        <w:t xml:space="preserve">In this case, the main feature </w:t>
+      </w:r>
+      <w:r>
+        <w:rPr>
+          <w:sz w:val="24"/>
+          <w:szCs w:val="24"/>
+          <w:lang w:val="en-GB"/>
+        </w:rPr>
+        <w:t xml:space="preserve">used </w:t>
+      </w:r>
+      <w:r>
+        <w:rPr>
+          <w:sz w:val="24"/>
+          <w:szCs w:val="24"/>
+          <w:lang w:val="en-GB"/>
+        </w:rPr>
+        <w:t xml:space="preserve">to estimate distance </w:t>
       </w:r>
       <w:r>
         <w:rPr>
@@ -6943,7 +7003,7 @@
           <w:szCs w:val="24"/>
           <w:lang w:val="en-GB"/>
         </w:rPr>
-        <w:t xml:space="preserve"> if the </w:t>
+        <w:t xml:space="preserve"> </w:t>
       </w:r>
       <w:r>
         <w:rPr>
@@ -6951,6 +7011,22 @@
           <w:szCs w:val="24"/>
           <w:lang w:val="en-GB"/>
         </w:rPr>
+        <w:t>(</w:t>
+      </w:r>
+      <w:r>
+        <w:rPr>
+          <w:sz w:val="24"/>
+          <w:szCs w:val="24"/>
+          <w:lang w:val="en-GB"/>
+        </w:rPr>
+        <w:t xml:space="preserve">if the </w:t>
+      </w:r>
+      <w:r>
+        <w:rPr>
+          <w:sz w:val="24"/>
+          <w:szCs w:val="24"/>
+          <w:lang w:val="en-GB"/>
+        </w:rPr>
         <w:t>vapor's dielectric constant is considered</w:t>
       </w:r>
       <w:r>
@@ -6960,6 +7036,14 @@
           <w:lang w:val="en-GB"/>
         </w:rPr>
         <w:t xml:space="preserve"> a constant</w:t>
+      </w:r>
+      <w:r>
+        <w:rPr>
+          <w:sz w:val="24"/>
+          <w:szCs w:val="24"/>
+          <w:lang w:val="en-GB"/>
+        </w:rPr>
+        <w:t>)</w:t>
       </w:r>
       <w:r>
         <w:rPr>
@@ -7050,7 +7134,7 @@
           <w:szCs w:val="24"/>
           <w:lang w:val="en-GB"/>
         </w:rPr>
-        <w:t>dielectric constant or correlated parameters</w:t>
+        <w:t xml:space="preserve">the </w:t>
       </w:r>
       <w:r>
         <w:rPr>
@@ -7058,7 +7142,225 @@
           <w:szCs w:val="24"/>
           <w:lang w:val="en-GB"/>
         </w:rPr>
-        <w:t xml:space="preserve"> under changing environmental conditions.</w:t>
+        <w:t>dielectric constant</w:t>
+      </w:r>
+      <w:r>
+        <w:rPr>
+          <w:sz w:val="24"/>
+          <w:szCs w:val="24"/>
+          <w:lang w:val="en-GB"/>
+        </w:rPr>
+        <w:t xml:space="preserve"> of air</w:t>
+      </w:r>
+      <w:r>
+        <w:rPr>
+          <w:sz w:val="24"/>
+          <w:szCs w:val="24"/>
+          <w:lang w:val="en-GB"/>
+        </w:rPr>
+        <w:t xml:space="preserve"> </w:t>
+      </w:r>
+      <w:r>
+        <w:rPr>
+          <w:sz w:val="24"/>
+          <w:szCs w:val="24"/>
+          <w:lang w:val="en-GB"/>
+        </w:rPr>
+        <w:t>(</w:t>
+      </w:r>
+      <w:r>
+        <w:rPr>
+          <w:sz w:val="24"/>
+          <w:szCs w:val="24"/>
+          <w:lang w:val="en-GB"/>
+        </w:rPr>
+        <w:t>or correlated parameters</w:t>
+      </w:r>
+      <w:r>
+        <w:rPr>
+          <w:sz w:val="24"/>
+          <w:szCs w:val="24"/>
+          <w:lang w:val="en-GB"/>
+        </w:rPr>
+        <w:t xml:space="preserve"> under changing environmental conditions</w:t>
+      </w:r>
+      <w:r>
+        <w:rPr>
+          <w:sz w:val="24"/>
+          <w:szCs w:val="24"/>
+          <w:lang w:val="en-GB"/>
+        </w:rPr>
+        <w:t>)</w:t>
+      </w:r>
+      <w:r>
+        <w:rPr>
+          <w:sz w:val="24"/>
+          <w:szCs w:val="24"/>
+          <w:lang w:val="en-GB"/>
+        </w:rPr>
+        <w:t>.</w:t>
+      </w:r>
+      <w:r>
+        <w:rPr>
+          <w:sz w:val="24"/>
+          <w:szCs w:val="24"/>
+          <w:lang w:val="en-GB"/>
+        </w:rPr>
+        <w:t xml:space="preserve"> This leads to a need for appropriate corrections both for calibration and measurement stages to reduce the overall uncertainty. For example, </w:t>
+      </w:r>
+      <w:r>
+        <w:rPr>
+          <w:sz w:val="24"/>
+          <w:szCs w:val="24"/>
+          <w:lang w:val="en-US"/>
+        </w:rPr>
+        <w:t xml:space="preserve">there are known correction techniques that consider changes in the dielectric constant of the media, especially when </w:t>
+      </w:r>
+      <w:r>
+        <w:rPr>
+          <w:sz w:val="24"/>
+          <w:szCs w:val="24"/>
+          <w:lang w:val="en-US"/>
+        </w:rPr>
+        <w:t xml:space="preserve">working with </w:t>
+      </w:r>
+      <w:r>
+        <w:rPr>
+          <w:sz w:val="24"/>
+          <w:szCs w:val="24"/>
+          <w:lang w:val="en-US"/>
+        </w:rPr>
+        <w:t>vessels</w:t>
+      </w:r>
+      <w:r>
+        <w:rPr>
+          <w:sz w:val="24"/>
+          <w:szCs w:val="24"/>
+          <w:lang w:val="en-US"/>
+        </w:rPr>
+        <w:t xml:space="preserve"> under high pressures </w:t>
+      </w:r>
+      <w:r>
+        <w:rPr>
+          <w:sz w:val="24"/>
+          <w:szCs w:val="24"/>
+          <w:lang w:val="en-US"/>
+        </w:rPr>
+        <w:t>[]</w:t>
+      </w:r>
+      <w:r>
+        <w:rPr>
+          <w:sz w:val="24"/>
+          <w:szCs w:val="24"/>
+          <w:lang w:val="en-GB"/>
+        </w:rPr>
+        <w:t>.</w:t>
+      </w:r>
+      <w:r>
+        <w:rPr>
+          <w:sz w:val="24"/>
+          <w:szCs w:val="24"/>
+          <w:lang w:val="en-GB"/>
+        </w:rPr>
+        <w:t xml:space="preserve"> It’s worth noting that some of the techniques use dynamic or online correction, which is based on some reference knowledge about distances or time-of-flight. </w:t>
+      </w:r>
+      <w:r>
+        <w:rPr>
+          <w:sz w:val="24"/>
+          <w:szCs w:val="24"/>
+          <w:lang w:val="en-GB"/>
+        </w:rPr>
+        <w:t xml:space="preserve">The typical calibration process of a </w:t>
+      </w:r>
+      <w:r>
+        <w:rPr>
+          <w:sz w:val="24"/>
+          <w:szCs w:val="24"/>
+          <w:lang w:val="en-GB"/>
+        </w:rPr>
+        <w:t>GWR</w:t>
+      </w:r>
+      <w:r>
+        <w:rPr>
+          <w:sz w:val="24"/>
+          <w:szCs w:val="24"/>
+          <w:lang w:val="en-GB"/>
+        </w:rPr>
+        <w:t xml:space="preserve"> level</w:t>
+      </w:r>
+      <w:r>
+        <w:rPr>
+          <w:sz w:val="24"/>
+          <w:szCs w:val="24"/>
+          <w:lang w:val="en-GB"/>
+        </w:rPr>
+        <w:t xml:space="preserve"> sensor </w:t>
+      </w:r>
+      <w:r>
+        <w:rPr>
+          <w:sz w:val="24"/>
+          <w:szCs w:val="24"/>
+          <w:lang w:val="en-GB"/>
+        </w:rPr>
+        <w:t xml:space="preserve">is performed </w:t>
+      </w:r>
+      <w:r>
+        <w:rPr>
+          <w:sz w:val="24"/>
+          <w:szCs w:val="24"/>
+          <w:lang w:val="en-GB"/>
+        </w:rPr>
+        <w:t xml:space="preserve">under </w:t>
+      </w:r>
+      <w:r>
+        <w:rPr>
+          <w:sz w:val="24"/>
+          <w:szCs w:val="24"/>
+          <w:lang w:val="en-GB"/>
+        </w:rPr>
+        <w:t xml:space="preserve">the </w:t>
+      </w:r>
+      <w:r>
+        <w:rPr>
+          <w:sz w:val="24"/>
+          <w:szCs w:val="24"/>
+          <w:lang w:val="en-GB"/>
+        </w:rPr>
+        <w:t>reference conditions</w:t>
+      </w:r>
+      <w:r>
+        <w:rPr>
+          <w:sz w:val="24"/>
+          <w:szCs w:val="24"/>
+          <w:lang w:val="en-GB"/>
+        </w:rPr>
+        <w:t xml:space="preserve"> []. Several calibration schemes and devices are proposed </w:t>
+      </w:r>
+      <w:r>
+        <w:rPr>
+          <w:sz w:val="24"/>
+          <w:szCs w:val="24"/>
+          <w:lang w:val="en-GB"/>
+        </w:rPr>
+        <w:t xml:space="preserve">{make citation to </w:t>
+      </w:r>
+      <w:proofErr w:type="gramStart"/>
+      <w:r>
+        <w:rPr>
+          <w:sz w:val="24"/>
+          <w:szCs w:val="24"/>
+          <w:lang w:val="en-GB"/>
+        </w:rPr>
+        <w:t>the }</w:t>
+      </w:r>
+      <w:proofErr w:type="gramEnd"/>
+      <w:r>
+        <w:rPr>
+          <w:sz w:val="24"/>
+          <w:szCs w:val="24"/>
+          <w:lang w:val="en-GB"/>
+        </w:rPr>
+        <w:t>.</w:t>
       </w:r>
     </w:p>
     <w:p>
@@ -7102,33 +7404,9 @@
         <w:rPr>
           <w:sz w:val="24"/>
           <w:szCs w:val="24"/>
-          <w:lang w:val="en-US"/>
-        </w:rPr>
-        <w:t>Some sensors</w:t>
-      </w:r>
-      <w:r>
-        <w:rPr>
-          <w:sz w:val="24"/>
-          <w:szCs w:val="24"/>
-          <w:lang w:val="en-US"/>
-        </w:rPr>
-        <w:t xml:space="preserve"> utilize correction techniques to consider changes in the dielectric constant of the media</w:t>
-      </w:r>
-      <w:r>
-        <w:rPr>
-          <w:sz w:val="24"/>
-          <w:szCs w:val="24"/>
-          <w:lang w:val="en-US"/>
-        </w:rPr>
-        <w:t>, especially for pressurized vessels gauging)</w:t>
-      </w:r>
-      <w:r>
-        <w:rPr>
-          <w:sz w:val="24"/>
-          <w:szCs w:val="24"/>
           <w:lang w:val="en-GB"/>
         </w:rPr>
-        <w:t>.</w:t>
+        <w:t>However</w:t>
       </w:r>
       <w:r>
         <w:rPr>
@@ -7136,7 +7414,7 @@
           <w:szCs w:val="24"/>
           <w:lang w:val="en-GB"/>
         </w:rPr>
-        <w:t xml:space="preserve"> The typical calibration process of a </w:t>
+        <w:t xml:space="preserve">, sources </w:t>
       </w:r>
       <w:r>
         <w:rPr>
@@ -7144,186 +7422,70 @@
           <w:szCs w:val="24"/>
           <w:lang w:val="en-GB"/>
         </w:rPr>
-        <w:t>GWR</w:t>
-      </w:r>
+        <w:t xml:space="preserve">[1-3] show significant variability in </w:t>
+      </w:r>
+      <w:proofErr w:type="spellStart"/>
       <w:r>
         <w:rPr>
           <w:sz w:val="24"/>
           <w:szCs w:val="24"/>
           <w:lang w:val="en-GB"/>
         </w:rPr>
-        <w:t xml:space="preserve"> level</w:t>
-      </w:r>
+        <w:t>εair</w:t>
+      </w:r>
+      <w:proofErr w:type="spellEnd"/>
       <w:r>
         <w:rPr>
           <w:sz w:val="24"/>
           <w:szCs w:val="24"/>
           <w:lang w:val="en-GB"/>
         </w:rPr>
-        <w:t xml:space="preserve"> sensor </w:t>
-      </w:r>
+        <w:t>\</w:t>
+      </w:r>
+      <w:proofErr w:type="spellStart"/>
       <w:r>
         <w:rPr>
           <w:sz w:val="24"/>
           <w:szCs w:val="24"/>
           <w:lang w:val="en-GB"/>
         </w:rPr>
-        <w:t xml:space="preserve">is performed </w:t>
-      </w:r>
+        <w:t>varepsilon</w:t>
+      </w:r>
+      <w:proofErr w:type="spellEnd"/>
       <w:r>
         <w:rPr>
           <w:sz w:val="24"/>
           <w:szCs w:val="24"/>
           <w:lang w:val="en-GB"/>
         </w:rPr>
-        <w:t xml:space="preserve">under </w:t>
-      </w:r>
+        <w:t>_{\text{air</w:t>
+      </w:r>
+      <w:proofErr w:type="gramStart"/>
       <w:r>
         <w:rPr>
           <w:sz w:val="24"/>
           <w:szCs w:val="24"/>
           <w:lang w:val="en-GB"/>
         </w:rPr>
-        <w:t xml:space="preserve">the </w:t>
-      </w:r>
+        <w:t>}}</w:t>
+      </w:r>
+      <w:proofErr w:type="spellStart"/>
       <w:r>
         <w:rPr>
           <w:sz w:val="24"/>
           <w:szCs w:val="24"/>
           <w:lang w:val="en-GB"/>
         </w:rPr>
-        <w:t>reference conditions</w:t>
-      </w:r>
+        <w:t>ε</w:t>
+      </w:r>
+      <w:proofErr w:type="gramEnd"/>
       <w:r>
         <w:rPr>
           <w:sz w:val="24"/>
           <w:szCs w:val="24"/>
           <w:lang w:val="en-GB"/>
         </w:rPr>
-        <w:t xml:space="preserve"> []. Several calibration schemes and devices are proposed </w:t>
-      </w:r>
-      <w:r>
-        <w:rPr>
-          <w:sz w:val="24"/>
-          <w:szCs w:val="24"/>
-          <w:lang w:val="en-GB"/>
-        </w:rPr>
-        <w:t>{make citation to the }</w:t>
-      </w:r>
-      <w:r>
-        <w:rPr>
-          <w:sz w:val="24"/>
-          <w:szCs w:val="24"/>
-          <w:lang w:val="en-GB"/>
-        </w:rPr>
-        <w:t>.</w:t>
-      </w:r>
-    </w:p>
-    <w:p>
-      <w:pPr>
-        <w:widowControl/>
-        <w:pBdr>
-          <w:top w:val="nil"/>
-          <w:left w:val="nil"/>
-          <w:bottom w:val="nil"/>
-          <w:right w:val="nil"/>
-          <w:between w:val="nil"/>
-        </w:pBdr>
-        <w:ind w:hanging="2"/>
-        <w:jc w:val="both"/>
-        <w:rPr>
-          <w:sz w:val="24"/>
-          <w:szCs w:val="24"/>
-          <w:lang w:val="en-GB"/>
-        </w:rPr>
-      </w:pPr>
-    </w:p>
-    <w:p>
-      <w:pPr>
-        <w:widowControl/>
-        <w:pBdr>
-          <w:top w:val="nil"/>
-          <w:left w:val="nil"/>
-          <w:bottom w:val="nil"/>
-          <w:right w:val="nil"/>
-          <w:between w:val="nil"/>
-        </w:pBdr>
-        <w:ind w:hanging="2"/>
-        <w:jc w:val="both"/>
-        <w:rPr>
-          <w:sz w:val="24"/>
-          <w:szCs w:val="24"/>
-          <w:lang w:val="en-GB"/>
-        </w:rPr>
-      </w:pPr>
-      <w:r>
-        <w:rPr>
-          <w:sz w:val="24"/>
-          <w:szCs w:val="24"/>
-          <w:lang w:val="en-GB"/>
-        </w:rPr>
-        <w:t>However</w:t>
-      </w:r>
-      <w:r>
-        <w:rPr>
-          <w:sz w:val="24"/>
-          <w:szCs w:val="24"/>
-          <w:lang w:val="en-GB"/>
-        </w:rPr>
-        <w:t xml:space="preserve">, sources </w:t>
-      </w:r>
-      <w:r>
-        <w:rPr>
-          <w:sz w:val="24"/>
-          <w:szCs w:val="24"/>
-          <w:lang w:val="en-GB"/>
-        </w:rPr>
-        <w:t xml:space="preserve">[1-3] show significant variability in </w:t>
-      </w:r>
-      <w:proofErr w:type="spellStart"/>
-      <w:r>
-        <w:rPr>
-          <w:sz w:val="24"/>
-          <w:szCs w:val="24"/>
-          <w:lang w:val="en-GB"/>
-        </w:rPr>
-        <w:t>εair</w:t>
-      </w:r>
-      <w:proofErr w:type="spellEnd"/>
-      <w:r>
-        <w:rPr>
-          <w:sz w:val="24"/>
-          <w:szCs w:val="24"/>
-          <w:lang w:val="en-GB"/>
-        </w:rPr>
-        <w:t>\</w:t>
-      </w:r>
-      <w:proofErr w:type="spellStart"/>
-      <w:r>
-        <w:rPr>
-          <w:sz w:val="24"/>
-          <w:szCs w:val="24"/>
-          <w:lang w:val="en-GB"/>
-        </w:rPr>
-        <w:t>varepsilon</w:t>
-      </w:r>
-      <w:proofErr w:type="spellEnd"/>
-      <w:r>
-        <w:rPr>
-          <w:sz w:val="24"/>
-          <w:szCs w:val="24"/>
-          <w:lang w:val="en-GB"/>
-        </w:rPr>
-        <w:t>_{\text{air}}</w:t>
-      </w:r>
-      <w:proofErr w:type="spellStart"/>
-      <w:r>
-        <w:rPr>
-          <w:sz w:val="24"/>
-          <w:szCs w:val="24"/>
-          <w:lang w:val="en-GB"/>
-        </w:rPr>
-        <w:t>εair</w:t>
+        <w:t>air</w:t>
       </w:r>
       <w:proofErr w:type="spellEnd"/>
       <w:r>
@@ -7586,11 +7748,11 @@
           <w:szCs w:val="24"/>
         </w:rPr>
         <w:object w:dxaOrig="260" w:dyaOrig="360" w14:anchorId="6300B41C">
-          <v:shape id="_x0000_i1025" type="#_x0000_t75" style="width:12.65pt;height:18pt;visibility:visible" o:ole="">
+          <v:shape id="_x0000_i1025" type="#_x0000_t75" style="width:12.8pt;height:18.4pt;visibility:visible" o:ole="">
             <v:imagedata r:id="rId11" o:title=""/>
             <v:path o:extrusionok="t"/>
           </v:shape>
-          <o:OLEObject Type="Embed" ProgID="Equation.DSMT4" ShapeID="_x0000_i1025" DrawAspect="Content" ObjectID="_1794588040" r:id="rId12"/>
+          <o:OLEObject Type="Embed" ProgID="Equation.DSMT4" ShapeID="_x0000_i1025" DrawAspect="Content" ObjectID="_1795174144" r:id="rId12"/>
         </w:object>
       </w:r>
       <w:r>
@@ -7638,11 +7800,11 @@
           <w:szCs w:val="24"/>
         </w:rPr>
         <w:object w:dxaOrig="240" w:dyaOrig="320" w14:anchorId="2D0A88D0">
-          <v:shape id="_x0000_i1026" type="#_x0000_t75" style="width:11.9pt;height:15.8pt;visibility:visible" o:ole="">
+          <v:shape id="_x0000_i1026" type="#_x0000_t75" style="width:12pt;height:16pt;visibility:visible" o:ole="">
             <v:imagedata r:id="rId13" o:title=""/>
             <v:path o:extrusionok="t"/>
           </v:shape>
-          <o:OLEObject Type="Embed" ProgID="Equation.DSMT4" ShapeID="_x0000_i1026" DrawAspect="Content" ObjectID="_1794588041" r:id="rId14"/>
+          <o:OLEObject Type="Embed" ProgID="Equation.DSMT4" ShapeID="_x0000_i1026" DrawAspect="Content" ObjectID="_1795174145" r:id="rId14"/>
         </w:object>
       </w:r>
       <w:r>
@@ -7658,11 +7820,11 @@
           <w:szCs w:val="24"/>
         </w:rPr>
         <w:object w:dxaOrig="260" w:dyaOrig="360" w14:anchorId="082F69F5">
-          <v:shape id="_x0000_i1027" type="#_x0000_t75" style="width:12.65pt;height:18pt;visibility:visible" o:ole="">
+          <v:shape id="_x0000_i1027" type="#_x0000_t75" style="width:12.8pt;height:18.4pt;visibility:visible" o:ole="">
             <v:imagedata r:id="rId11" o:title=""/>
             <v:path o:extrusionok="t"/>
           </v:shape>
-          <o:OLEObject Type="Embed" ProgID="Equation.DSMT4" ShapeID="_x0000_i1027" DrawAspect="Content" ObjectID="_1794588042" r:id="rId15"/>
+          <o:OLEObject Type="Embed" ProgID="Equation.DSMT4" ShapeID="_x0000_i1027" DrawAspect="Content" ObjectID="_1795174146" r:id="rId15"/>
         </w:object>
       </w:r>
       <w:r>
@@ -7678,11 +7840,11 @@
           <w:szCs w:val="24"/>
         </w:rPr>
         <w:object w:dxaOrig="240" w:dyaOrig="320" w14:anchorId="1E00A00B">
-          <v:shape id="_x0000_i1028" type="#_x0000_t75" style="width:11.9pt;height:15.8pt;visibility:visible" o:ole="">
+          <v:shape id="_x0000_i1028" type="#_x0000_t75" style="width:12pt;height:16pt;visibility:visible" o:ole="">
             <v:imagedata r:id="rId13" o:title=""/>
             <v:path o:extrusionok="t"/>
           </v:shape>
-          <o:OLEObject Type="Embed" ProgID="Equation.DSMT4" ShapeID="_x0000_i1028" DrawAspect="Content" ObjectID="_1794588043" r:id="rId16"/>
+          <o:OLEObject Type="Embed" ProgID="Equation.DSMT4" ShapeID="_x0000_i1028" DrawAspect="Content" ObjectID="_1795174147" r:id="rId16"/>
         </w:object>
       </w:r>
       <w:r>
@@ -7716,11 +7878,11 @@
           <w:szCs w:val="24"/>
         </w:rPr>
         <w:object w:dxaOrig="1040" w:dyaOrig="680" w14:anchorId="190876C7">
-          <v:shape id="_x0000_i1029" type="#_x0000_t75" style="width:51.8pt;height:33.8pt;visibility:visible" o:ole="">
+          <v:shape id="_x0000_i1029" type="#_x0000_t75" style="width:51.2pt;height:33.6pt;visibility:visible" o:ole="">
             <v:imagedata r:id="rId17" o:title=""/>
             <v:path o:extrusionok="t"/>
           </v:shape>
-          <o:OLEObject Type="Embed" ProgID="D" ShapeID="_x0000_i1029" DrawAspect="Content" ObjectID="_1794588044" r:id="rId18"/>
+          <o:OLEObject Type="Embed" ProgID="D" ShapeID="_x0000_i1029" DrawAspect="Content" ObjectID="_1795174148" r:id="rId18"/>
         </w:object>
       </w:r>
       <w:r>
@@ -7785,7 +7947,15 @@
           <w:sz w:val="24"/>
           <w:szCs w:val="24"/>
         </w:rPr>
-        <w:t xml:space="preserve"> та швидкістю поверхневого температурного перепаду, а в пасивній термографії - на однозначному зв’язку лише з межею (розміром) </w:t>
+        <w:t xml:space="preserve"> та швидкістю поверхневого температурного перепаду, а в </w:t>
+      </w:r>
+      <w:r>
+        <w:rPr>
+          <w:sz w:val="24"/>
+          <w:szCs w:val="24"/>
+        </w:rPr>
+        <w:lastRenderedPageBreak/>
+        <w:t xml:space="preserve">пасивній термографії - на однозначному зв’язку лише з межею (розміром) </w:t>
       </w:r>
       <w:proofErr w:type="spellStart"/>
       <w:r>
@@ -7867,7 +8037,6 @@
           <w:sz w:val="24"/>
           <w:szCs w:val="24"/>
         </w:rPr>
-        <w:lastRenderedPageBreak/>
         <w:t xml:space="preserve">• теплофізичні характеристики матеріалів у місцях виникнення </w:t>
       </w:r>
       <w:proofErr w:type="spellStart"/>
@@ -7982,7 +8151,14 @@
           <w:sz w:val="24"/>
           <w:szCs w:val="24"/>
         </w:rPr>
-        <w:t xml:space="preserve"> на зовнішній поверхні виробів та ОК при активному та пасивному термографічному контролі є функціями великої кількості різноманітних факторів, які можна розділити на внутрішні і зовнішні. Внутрішні фактори визначаються теплофізичними </w:t>
+        <w:t xml:space="preserve"> на зовнішній поверхні виробів та ОК при активному та пасивному термографічному контролі є функціями великої кількості різноманітних факторів, які можна розділити на внутрішні і зовнішні. Внутрішні фактори визначаються </w:t>
+      </w:r>
+      <w:r>
+        <w:rPr>
+          <w:sz w:val="24"/>
+          <w:szCs w:val="24"/>
+        </w:rPr>
+        <w:t xml:space="preserve">теплофізичними </w:t>
       </w:r>
       <w:proofErr w:type="spellStart"/>
       <w:r>
@@ -8072,11 +8248,11 @@
           <w:szCs w:val="24"/>
         </w:rPr>
         <w:object w:dxaOrig="260" w:dyaOrig="360" w14:anchorId="74C16D48">
-          <v:shape id="_x0000_i1030" type="#_x0000_t75" style="width:12.65pt;height:18pt;visibility:visible" o:ole="">
+          <v:shape id="_x0000_i1030" type="#_x0000_t75" style="width:12.8pt;height:18.4pt;visibility:visible" o:ole="">
             <v:imagedata r:id="rId19" o:title=""/>
             <v:path o:extrusionok="t"/>
           </v:shape>
-          <o:OLEObject Type="Embed" ProgID="Equation.DSMT4" ShapeID="_x0000_i1030" DrawAspect="Content" ObjectID="_1794588045" r:id="rId20"/>
+          <o:OLEObject Type="Embed" ProgID="Equation.DSMT4" ShapeID="_x0000_i1030" DrawAspect="Content" ObjectID="_1795174149" r:id="rId20"/>
         </w:object>
       </w:r>
       <w:r>
@@ -9632,11 +9808,11 @@
                 <w:szCs w:val="23"/>
               </w:rPr>
               <w:object w:dxaOrig="260" w:dyaOrig="360" w14:anchorId="3B8A5DD1">
-                <v:shape id="_x0000_i1031" type="#_x0000_t75" style="width:12.65pt;height:18pt;visibility:visible" o:ole="">
+                <v:shape id="_x0000_i1031" type="#_x0000_t75" style="width:12.8pt;height:18.4pt;visibility:visible" o:ole="">
                   <v:imagedata r:id="rId21" o:title=""/>
                   <v:path o:extrusionok="t"/>
                 </v:shape>
-                <o:OLEObject Type="Embed" ProgID="Equation.DSMT4" ShapeID="_x0000_i1031" DrawAspect="Content" ObjectID="_1794588046" r:id="rId22"/>
+                <o:OLEObject Type="Embed" ProgID="Equation.DSMT4" ShapeID="_x0000_i1031" DrawAspect="Content" ObjectID="_1795174150" r:id="rId22"/>
               </w:object>
             </w:r>
             <w:r>
@@ -9820,11 +9996,11 @@
                 <w:szCs w:val="23"/>
               </w:rPr>
               <w:object w:dxaOrig="240" w:dyaOrig="320" w14:anchorId="463DDBBD">
-                <v:shape id="_x0000_i1032" type="#_x0000_t75" style="width:11.9pt;height:15.8pt;visibility:visible" o:ole="">
+                <v:shape id="_x0000_i1032" type="#_x0000_t75" style="width:12pt;height:16pt;visibility:visible" o:ole="">
                   <v:imagedata r:id="rId23" o:title=""/>
                   <v:path o:extrusionok="t"/>
                 </v:shape>
-                <o:OLEObject Type="Embed" ProgID="Equation.DSMT4" ShapeID="_x0000_i1032" DrawAspect="Content" ObjectID="_1794588047" r:id="rId24"/>
+                <o:OLEObject Type="Embed" ProgID="Equation.DSMT4" ShapeID="_x0000_i1032" DrawAspect="Content" ObjectID="_1795174151" r:id="rId24"/>
               </w:object>
             </w:r>
             <w:r>
@@ -9840,11 +10016,11 @@
                 <w:szCs w:val="23"/>
               </w:rPr>
               <w:object w:dxaOrig="260" w:dyaOrig="360" w14:anchorId="4E23C012">
-                <v:shape id="_x0000_i1033" type="#_x0000_t75" style="width:12.65pt;height:18pt;visibility:visible" o:ole="">
+                <v:shape id="_x0000_i1033" type="#_x0000_t75" style="width:12.8pt;height:18.4pt;visibility:visible" o:ole="">
                   <v:imagedata r:id="rId21" o:title=""/>
                   <v:path o:extrusionok="t"/>
                 </v:shape>
-                <o:OLEObject Type="Embed" ProgID="Equation.DSMT4" ShapeID="_x0000_i1033" DrawAspect="Content" ObjectID="_1794588048" r:id="rId25"/>
+                <o:OLEObject Type="Embed" ProgID="Equation.DSMT4" ShapeID="_x0000_i1033" DrawAspect="Content" ObjectID="_1795174152" r:id="rId25"/>
               </w:object>
             </w:r>
           </w:p>
@@ -10004,11 +10180,11 @@
           <w:szCs w:val="24"/>
         </w:rPr>
         <w:object w:dxaOrig="260" w:dyaOrig="360" w14:anchorId="4C8C4748">
-          <v:shape id="_x0000_i1034" type="#_x0000_t75" style="width:12.65pt;height:18pt;visibility:visible" o:ole="">
+          <v:shape id="_x0000_i1034" type="#_x0000_t75" style="width:12.8pt;height:18.4pt;visibility:visible" o:ole="">
             <v:imagedata r:id="rId19" o:title=""/>
             <v:path o:extrusionok="t"/>
           </v:shape>
-          <o:OLEObject Type="Embed" ProgID="Equation.DSMT4" ShapeID="_x0000_i1034" DrawAspect="Content" ObjectID="_1794588049" r:id="rId26"/>
+          <o:OLEObject Type="Embed" ProgID="Equation.DSMT4" ShapeID="_x0000_i1034" DrawAspect="Content" ObjectID="_1795174153" r:id="rId26"/>
         </w:object>
       </w:r>
       <w:r>
@@ -10048,11 +10224,11 @@
           <w:szCs w:val="24"/>
         </w:rPr>
         <w:object w:dxaOrig="260" w:dyaOrig="360" w14:anchorId="3C977FB4">
-          <v:shape id="_x0000_i1035" type="#_x0000_t75" style="width:12.65pt;height:18pt;visibility:visible" o:ole="">
+          <v:shape id="_x0000_i1035" type="#_x0000_t75" style="width:12.8pt;height:18.4pt;visibility:visible" o:ole="">
             <v:imagedata r:id="rId19" o:title=""/>
             <v:path o:extrusionok="t"/>
           </v:shape>
-          <o:OLEObject Type="Embed" ProgID="Equation.DSMT4" ShapeID="_x0000_i1035" DrawAspect="Content" ObjectID="_1794588050" r:id="rId27"/>
+          <o:OLEObject Type="Embed" ProgID="Equation.DSMT4" ShapeID="_x0000_i1035" DrawAspect="Content" ObjectID="_1795174154" r:id="rId27"/>
         </w:object>
       </w:r>
       <w:r>
@@ -10457,11 +10633,11 @@
           <w:szCs w:val="24"/>
         </w:rPr>
         <w:object w:dxaOrig="240" w:dyaOrig="260" w14:anchorId="1B0B0179">
-          <v:shape id="_x0000_i1036" type="#_x0000_t75" style="width:11.9pt;height:12.65pt;visibility:visible" o:ole="">
+          <v:shape id="_x0000_i1036" type="#_x0000_t75" style="width:12pt;height:12.8pt;visibility:visible" o:ole="">
             <v:imagedata r:id="rId28" o:title=""/>
             <v:path o:extrusionok="t"/>
           </v:shape>
-          <o:OLEObject Type="Embed" ProgID="Equation.DSMT4" ShapeID="_x0000_i1036" DrawAspect="Content" ObjectID="_1794588051" r:id="rId29"/>
+          <o:OLEObject Type="Embed" ProgID="Equation.DSMT4" ShapeID="_x0000_i1036" DrawAspect="Content" ObjectID="_1795174155" r:id="rId29"/>
         </w:object>
       </w:r>
       <w:r>
@@ -10477,11 +10653,11 @@
           <w:szCs w:val="24"/>
         </w:rPr>
         <w:object w:dxaOrig="240" w:dyaOrig="260" w14:anchorId="104433B6">
-          <v:shape id="_x0000_i1037" type="#_x0000_t75" style="width:11.9pt;height:12.65pt;visibility:visible" o:ole="">
+          <v:shape id="_x0000_i1037" type="#_x0000_t75" style="width:12pt;height:12.8pt;visibility:visible" o:ole="">
             <v:imagedata r:id="rId30" o:title=""/>
             <v:path o:extrusionok="t"/>
           </v:shape>
-          <o:OLEObject Type="Embed" ProgID="Equation.DSMT4" ShapeID="_x0000_i1037" DrawAspect="Content" ObjectID="_1794588052" r:id="rId31"/>
+          <o:OLEObject Type="Embed" ProgID="Equation.DSMT4" ShapeID="_x0000_i1037" DrawAspect="Content" ObjectID="_1795174156" r:id="rId31"/>
         </w:object>
       </w:r>
       <w:r>
@@ -10497,11 +10673,11 @@
           <w:szCs w:val="24"/>
         </w:rPr>
         <w:object w:dxaOrig="980" w:dyaOrig="360" w14:anchorId="23807BCD">
-          <v:shape id="_x0000_i1038" type="#_x0000_t75" style="width:48.65pt;height:18pt;visibility:visible" o:ole="">
+          <v:shape id="_x0000_i1038" type="#_x0000_t75" style="width:48.8pt;height:18.4pt;visibility:visible" o:ole="">
             <v:imagedata r:id="rId32" o:title=""/>
             <v:path o:extrusionok="t"/>
           </v:shape>
-          <o:OLEObject Type="Embed" ProgID="Equation.DSMT4" ShapeID="_x0000_i1038" DrawAspect="Content" ObjectID="_1794588053" r:id="rId33"/>
+          <o:OLEObject Type="Embed" ProgID="Equation.DSMT4" ShapeID="_x0000_i1038" DrawAspect="Content" ObjectID="_1795174157" r:id="rId33"/>
         </w:object>
       </w:r>
       <w:r>
@@ -10560,11 +10736,11 @@
           <w:szCs w:val="24"/>
         </w:rPr>
         <w:object w:dxaOrig="1780" w:dyaOrig="360" w14:anchorId="131A212C">
-          <v:shape id="_x0000_i1039" type="#_x0000_t75" style="width:89.25pt;height:18pt;visibility:visible" o:ole="">
+          <v:shape id="_x0000_i1039" type="#_x0000_t75" style="width:88.8pt;height:18.4pt;visibility:visible" o:ole="">
             <v:imagedata r:id="rId34" o:title=""/>
             <v:path o:extrusionok="t"/>
           </v:shape>
-          <o:OLEObject Type="Embed" ProgID="Equation.DSMT4" ShapeID="_x0000_i1039" DrawAspect="Content" ObjectID="_1794588054" r:id="rId35"/>
+          <o:OLEObject Type="Embed" ProgID="Equation.DSMT4" ShapeID="_x0000_i1039" DrawAspect="Content" ObjectID="_1795174158" r:id="rId35"/>
         </w:object>
       </w:r>
       <w:r>
@@ -10620,11 +10796,11 @@
           <w:szCs w:val="24"/>
         </w:rPr>
         <w:object w:dxaOrig="980" w:dyaOrig="360" w14:anchorId="6C774336">
-          <v:shape id="_x0000_i1040" type="#_x0000_t75" style="width:48.65pt;height:18pt;visibility:visible" o:ole="">
+          <v:shape id="_x0000_i1040" type="#_x0000_t75" style="width:48.8pt;height:18.4pt;visibility:visible" o:ole="">
             <v:imagedata r:id="rId32" o:title=""/>
             <v:path o:extrusionok="t"/>
           </v:shape>
-          <o:OLEObject Type="Embed" ProgID="Equation.DSMT4" ShapeID="_x0000_i1040" DrawAspect="Content" ObjectID="_1794588055" r:id="rId36"/>
+          <o:OLEObject Type="Embed" ProgID="Equation.DSMT4" ShapeID="_x0000_i1040" DrawAspect="Content" ObjectID="_1795174159" r:id="rId36"/>
         </w:object>
       </w:r>
       <w:r>
@@ -10681,11 +10857,11 @@
           <w:szCs w:val="24"/>
         </w:rPr>
         <w:object w:dxaOrig="240" w:dyaOrig="260" w14:anchorId="365A7198">
-          <v:shape id="_x0000_i1041" type="#_x0000_t75" style="width:11.9pt;height:12.65pt;visibility:visible" o:ole="">
+          <v:shape id="_x0000_i1041" type="#_x0000_t75" style="width:12pt;height:12.8pt;visibility:visible" o:ole="">
             <v:imagedata r:id="rId37" o:title=""/>
             <v:path o:extrusionok="t"/>
           </v:shape>
-          <o:OLEObject Type="Embed" ProgID="Equation.DSMT4" ShapeID="_x0000_i1041" DrawAspect="Content" ObjectID="_1794588056" r:id="rId38"/>
+          <o:OLEObject Type="Embed" ProgID="Equation.DSMT4" ShapeID="_x0000_i1041" DrawAspect="Content" ObjectID="_1795174160" r:id="rId38"/>
         </w:object>
       </w:r>
       <w:r>
@@ -10708,11 +10884,11 @@
           <w:szCs w:val="24"/>
         </w:rPr>
         <w:object w:dxaOrig="1040" w:dyaOrig="360" w14:anchorId="46C49B2D">
-          <v:shape id="_x0000_i1042" type="#_x0000_t75" style="width:51.8pt;height:18pt;visibility:visible" o:ole="">
+          <v:shape id="_x0000_i1042" type="#_x0000_t75" style="width:51.2pt;height:18.4pt;visibility:visible" o:ole="">
             <v:imagedata r:id="rId39" o:title=""/>
             <v:path o:extrusionok="t"/>
           </v:shape>
-          <o:OLEObject Type="Embed" ProgID="Equation.DSMT4" ShapeID="_x0000_i1042" DrawAspect="Content" ObjectID="_1794588057" r:id="rId40"/>
+          <o:OLEObject Type="Embed" ProgID="Equation.DSMT4" ShapeID="_x0000_i1042" DrawAspect="Content" ObjectID="_1795174161" r:id="rId40"/>
         </w:object>
       </w:r>
       <w:r>
@@ -10728,11 +10904,11 @@
           <w:szCs w:val="24"/>
         </w:rPr>
         <w:object w:dxaOrig="260" w:dyaOrig="360" w14:anchorId="7F81E7B5">
-          <v:shape id="_x0000_i1043" type="#_x0000_t75" style="width:12.65pt;height:18pt;visibility:visible" o:ole="">
+          <v:shape id="_x0000_i1043" type="#_x0000_t75" style="width:12.8pt;height:18.4pt;visibility:visible" o:ole="">
             <v:imagedata r:id="rId41" o:title=""/>
             <v:path o:extrusionok="t"/>
           </v:shape>
-          <o:OLEObject Type="Embed" ProgID="Equation.DSMT4" ShapeID="_x0000_i1043" DrawAspect="Content" ObjectID="_1794588058" r:id="rId42"/>
+          <o:OLEObject Type="Embed" ProgID="Equation.DSMT4" ShapeID="_x0000_i1043" DrawAspect="Content" ObjectID="_1795174162" r:id="rId42"/>
         </w:object>
       </w:r>
       <w:r>
@@ -10748,11 +10924,11 @@
           <w:szCs w:val="24"/>
         </w:rPr>
         <w:object w:dxaOrig="800" w:dyaOrig="360" w14:anchorId="35A30D34">
-          <v:shape id="_x0000_i1044" type="#_x0000_t75" style="width:39.65pt;height:18pt;visibility:visible" o:ole="">
+          <v:shape id="_x0000_i1044" type="#_x0000_t75" style="width:40pt;height:18.4pt;visibility:visible" o:ole="">
             <v:imagedata r:id="rId43" o:title=""/>
             <v:path o:extrusionok="t"/>
           </v:shape>
-          <o:OLEObject Type="Embed" ProgID="Equation.DSMT4" ShapeID="_x0000_i1044" DrawAspect="Content" ObjectID="_1794588059" r:id="rId44"/>
+          <o:OLEObject Type="Embed" ProgID="Equation.DSMT4" ShapeID="_x0000_i1044" DrawAspect="Content" ObjectID="_1795174163" r:id="rId44"/>
         </w:object>
       </w:r>
       <w:r>
@@ -11174,11 +11350,11 @@
           <w:szCs w:val="24"/>
         </w:rPr>
         <w:object w:dxaOrig="260" w:dyaOrig="360" w14:anchorId="1812AA5D">
-          <v:shape id="_x0000_i1045" type="#_x0000_t75" style="width:12.65pt;height:18pt;visibility:visible" o:ole="">
+          <v:shape id="_x0000_i1045" type="#_x0000_t75" style="width:12.8pt;height:18.4pt;visibility:visible" o:ole="">
             <v:imagedata r:id="rId46" o:title=""/>
             <v:path o:extrusionok="t"/>
           </v:shape>
-          <o:OLEObject Type="Embed" ProgID="Equation.DSMT4" ShapeID="_x0000_i1045" DrawAspect="Content" ObjectID="_1794588060" r:id="rId47"/>
+          <o:OLEObject Type="Embed" ProgID="Equation.DSMT4" ShapeID="_x0000_i1045" DrawAspect="Content" ObjectID="_1795174164" r:id="rId47"/>
         </w:object>
       </w:r>
       <w:r>
@@ -11535,11 +11711,11 @@
           <w:szCs w:val="24"/>
         </w:rPr>
         <w:object w:dxaOrig="1100" w:dyaOrig="360" w14:anchorId="1F1E60FE">
-          <v:shape id="_x0000_i1046" type="#_x0000_t75" style="width:54.75pt;height:18pt;visibility:visible" o:ole="">
+          <v:shape id="_x0000_i1046" type="#_x0000_t75" style="width:54.4pt;height:18.4pt;visibility:visible" o:ole="">
             <v:imagedata r:id="rId48" o:title=""/>
             <v:path o:extrusionok="t"/>
           </v:shape>
-          <o:OLEObject Type="Embed" ProgID="Equation.DSMT4" ShapeID="_x0000_i1046" DrawAspect="Content" ObjectID="_1794588061" r:id="rId49"/>
+          <o:OLEObject Type="Embed" ProgID="Equation.DSMT4" ShapeID="_x0000_i1046" DrawAspect="Content" ObjectID="_1795174165" r:id="rId49"/>
         </w:object>
       </w:r>
       <w:r>
@@ -11573,11 +11749,11 @@
           <w:szCs w:val="24"/>
         </w:rPr>
         <w:object w:dxaOrig="1340" w:dyaOrig="400" w14:anchorId="6B7BB462">
-          <v:shape id="_x0000_i1047" type="#_x0000_t75" style="width:66.65pt;height:20.2pt;visibility:visible" o:ole="">
+          <v:shape id="_x0000_i1047" type="#_x0000_t75" style="width:66.4pt;height:20.8pt;visibility:visible" o:ole="">
             <v:imagedata r:id="rId50" o:title=""/>
             <v:path o:extrusionok="t"/>
           </v:shape>
-          <o:OLEObject Type="Embed" ProgID="Equation.DSMT4" ShapeID="_x0000_i1047" DrawAspect="Content" ObjectID="_1794588062" r:id="rId51"/>
+          <o:OLEObject Type="Embed" ProgID="Equation.DSMT4" ShapeID="_x0000_i1047" DrawAspect="Content" ObjectID="_1795174166" r:id="rId51"/>
         </w:object>
       </w:r>
       <w:r>
@@ -11667,11 +11843,11 @@
           <w:szCs w:val="24"/>
         </w:rPr>
         <w:object w:dxaOrig="1140" w:dyaOrig="360" w14:anchorId="03C3F1B7">
-          <v:shape id="_x0000_i1048" type="#_x0000_t75" style="width:56.9pt;height:18pt;visibility:visible" o:ole="">
+          <v:shape id="_x0000_i1048" type="#_x0000_t75" style="width:56.8pt;height:18.4pt;visibility:visible" o:ole="">
             <v:imagedata r:id="rId52" o:title=""/>
             <v:path o:extrusionok="t"/>
           </v:shape>
-          <o:OLEObject Type="Embed" ProgID="Equation.DSMT4" ShapeID="_x0000_i1048" DrawAspect="Content" ObjectID="_1794588063" r:id="rId53"/>
+          <o:OLEObject Type="Embed" ProgID="Equation.DSMT4" ShapeID="_x0000_i1048" DrawAspect="Content" ObjectID="_1795174167" r:id="rId53"/>
         </w:object>
       </w:r>
       <w:r>
@@ -11687,11 +11863,11 @@
           <w:szCs w:val="24"/>
         </w:rPr>
         <w:object w:dxaOrig="1340" w:dyaOrig="360" w14:anchorId="0F1CB25B">
-          <v:shape id="_x0000_i1049" type="#_x0000_t75" style="width:66.65pt;height:18pt;visibility:visible" o:ole="">
+          <v:shape id="_x0000_i1049" type="#_x0000_t75" style="width:66.4pt;height:18.4pt;visibility:visible" o:ole="">
             <v:imagedata r:id="rId54" o:title=""/>
             <v:path o:extrusionok="t"/>
           </v:shape>
-          <o:OLEObject Type="Embed" ProgID="Equation.DSMT4" ShapeID="_x0000_i1049" DrawAspect="Content" ObjectID="_1794588064" r:id="rId55"/>
+          <o:OLEObject Type="Embed" ProgID="Equation.DSMT4" ShapeID="_x0000_i1049" DrawAspect="Content" ObjectID="_1795174168" r:id="rId55"/>
         </w:object>
       </w:r>
       <w:r>
@@ -11740,11 +11916,11 @@
           <w:szCs w:val="24"/>
         </w:rPr>
         <w:object w:dxaOrig="920" w:dyaOrig="360" w14:anchorId="5AF2FB5D">
-          <v:shape id="_x0000_i1050" type="#_x0000_t75" style="width:45.75pt;height:18pt;visibility:visible" o:ole="">
+          <v:shape id="_x0000_i1050" type="#_x0000_t75" style="width:45.6pt;height:18.4pt;visibility:visible" o:ole="">
             <v:imagedata r:id="rId56" o:title=""/>
             <v:path o:extrusionok="t"/>
           </v:shape>
-          <o:OLEObject Type="Embed" ProgID="Equation.DSMT4" ShapeID="_x0000_i1050" DrawAspect="Content" ObjectID="_1794588065" r:id="rId57"/>
+          <o:OLEObject Type="Embed" ProgID="Equation.DSMT4" ShapeID="_x0000_i1050" DrawAspect="Content" ObjectID="_1795174169" r:id="rId57"/>
         </w:object>
       </w:r>
       <w:r>
@@ -11810,11 +11986,11 @@
           <w:szCs w:val="24"/>
         </w:rPr>
         <w:object w:dxaOrig="920" w:dyaOrig="360" w14:anchorId="36A2025E">
-          <v:shape id="_x0000_i1051" type="#_x0000_t75" style="width:45.75pt;height:18pt;visibility:visible" o:ole="">
+          <v:shape id="_x0000_i1051" type="#_x0000_t75" style="width:45.6pt;height:18.4pt;visibility:visible" o:ole="">
             <v:imagedata r:id="rId58" o:title=""/>
             <v:path o:extrusionok="t"/>
           </v:shape>
-          <o:OLEObject Type="Embed" ProgID="Equation.DSMT4" ShapeID="_x0000_i1051" DrawAspect="Content" ObjectID="_1794588066" r:id="rId59"/>
+          <o:OLEObject Type="Embed" ProgID="Equation.DSMT4" ShapeID="_x0000_i1051" DrawAspect="Content" ObjectID="_1795174170" r:id="rId59"/>
         </w:object>
       </w:r>
       <w:r>
@@ -11830,11 +12006,11 @@
           <w:szCs w:val="24"/>
         </w:rPr>
         <w:object w:dxaOrig="260" w:dyaOrig="380" w14:anchorId="004192FD">
-          <v:shape id="_x0000_i1052" type="#_x0000_t75" style="width:12.65pt;height:18.75pt;visibility:visible" o:ole="">
+          <v:shape id="_x0000_i1052" type="#_x0000_t75" style="width:12.8pt;height:18.4pt;visibility:visible" o:ole="">
             <v:imagedata r:id="rId60" o:title=""/>
             <v:path o:extrusionok="t"/>
           </v:shape>
-          <o:OLEObject Type="Embed" ProgID="Equation.DSMT4" ShapeID="_x0000_i1052" DrawAspect="Content" ObjectID="_1794588067" r:id="rId61"/>
+          <o:OLEObject Type="Embed" ProgID="Equation.DSMT4" ShapeID="_x0000_i1052" DrawAspect="Content" ObjectID="_1795174171" r:id="rId61"/>
         </w:object>
       </w:r>
       <w:r>
@@ -12011,11 +12187,11 @@
           <w:szCs w:val="24"/>
         </w:rPr>
         <w:object w:dxaOrig="260" w:dyaOrig="380" w14:anchorId="274615AE">
-          <v:shape id="_x0000_i1053" type="#_x0000_t75" style="width:12.65pt;height:18.75pt;visibility:visible" o:ole="">
+          <v:shape id="_x0000_i1053" type="#_x0000_t75" style="width:12.8pt;height:18.4pt;visibility:visible" o:ole="">
             <v:imagedata r:id="rId60" o:title=""/>
             <v:path o:extrusionok="t"/>
           </v:shape>
-          <o:OLEObject Type="Embed" ProgID="Equation.DSMT4" ShapeID="_x0000_i1053" DrawAspect="Content" ObjectID="_1794588068" r:id="rId63"/>
+          <o:OLEObject Type="Embed" ProgID="Equation.DSMT4" ShapeID="_x0000_i1053" DrawAspect="Content" ObjectID="_1795174172" r:id="rId63"/>
         </w:object>
       </w:r>
       <w:r>
@@ -12039,11 +12215,11 @@
           <w:szCs w:val="24"/>
         </w:rPr>
         <w:object w:dxaOrig="920" w:dyaOrig="360" w14:anchorId="46BA8223">
-          <v:shape id="_x0000_i1054" type="#_x0000_t75" style="width:45.75pt;height:18pt;visibility:visible" o:ole="">
+          <v:shape id="_x0000_i1054" type="#_x0000_t75" style="width:45.6pt;height:18.4pt;visibility:visible" o:ole="">
             <v:imagedata r:id="rId58" o:title=""/>
             <v:path o:extrusionok="t"/>
           </v:shape>
-          <o:OLEObject Type="Embed" ProgID="Equation.DSMT4" ShapeID="_x0000_i1054" DrawAspect="Content" ObjectID="_1794588069" r:id="rId64"/>
+          <o:OLEObject Type="Embed" ProgID="Equation.DSMT4" ShapeID="_x0000_i1054" DrawAspect="Content" ObjectID="_1795174173" r:id="rId64"/>
         </w:object>
       </w:r>
       <w:r>
@@ -12117,11 +12293,11 @@
           <w:szCs w:val="24"/>
         </w:rPr>
         <w:object w:dxaOrig="3080" w:dyaOrig="760" w14:anchorId="7C1F4EF4">
-          <v:shape id="_x0000_i1055" type="#_x0000_t75" style="width:153.75pt;height:38.2pt;visibility:visible" o:ole="">
+          <v:shape id="_x0000_i1055" type="#_x0000_t75" style="width:153.6pt;height:38.4pt;visibility:visible" o:ole="">
             <v:imagedata r:id="rId65" o:title=""/>
             <v:path o:extrusionok="t"/>
           </v:shape>
-          <o:OLEObject Type="Embed" ProgID="Equation.DSMT4" ShapeID="_x0000_i1055" DrawAspect="Content" ObjectID="_1794588070" r:id="rId66"/>
+          <o:OLEObject Type="Embed" ProgID="Equation.DSMT4" ShapeID="_x0000_i1055" DrawAspect="Content" ObjectID="_1795174174" r:id="rId66"/>
         </w:object>
       </w:r>
       <w:r>
@@ -12484,7 +12660,15 @@
           <w:szCs w:val="24"/>
           <w:lang w:val="en-US"/>
         </w:rPr>
-        <w:t>References /</w:t>
+        <w:t>References</w:t>
+      </w:r>
+      <w:r>
+        <w:rPr>
+          <w:b/>
+          <w:sz w:val="24"/>
+          <w:szCs w:val="24"/>
+        </w:rPr>
+        <w:t xml:space="preserve"> /</w:t>
       </w:r>
       <w:r>
         <w:rPr>
@@ -12535,7 +12719,6 @@
         <w:rPr>
           <w:sz w:val="24"/>
           <w:szCs w:val="24"/>
-          <w:lang w:val="ru-RU"/>
         </w:rPr>
         <w:t xml:space="preserve">1. </w:t>
       </w:r>
@@ -14428,6 +14611,413 @@
         </w:rPr>
         <w:t xml:space="preserve">10. </w:t>
       </w:r>
+      <w:proofErr w:type="spellStart"/>
+      <w:r>
+        <w:rPr>
+          <w:sz w:val="24"/>
+          <w:szCs w:val="24"/>
+        </w:rPr>
+        <w:t>Younglove</w:t>
+      </w:r>
+      <w:proofErr w:type="spellEnd"/>
+      <w:r>
+        <w:rPr>
+          <w:sz w:val="24"/>
+          <w:szCs w:val="24"/>
+        </w:rPr>
+        <w:t xml:space="preserve">, B.A. (1972). </w:t>
+      </w:r>
+      <w:proofErr w:type="spellStart"/>
+      <w:r>
+        <w:rPr>
+          <w:sz w:val="24"/>
+          <w:szCs w:val="24"/>
+        </w:rPr>
+        <w:t>Dielectric</w:t>
+      </w:r>
+      <w:proofErr w:type="spellEnd"/>
+      <w:r>
+        <w:rPr>
+          <w:sz w:val="24"/>
+          <w:szCs w:val="24"/>
+        </w:rPr>
+        <w:t xml:space="preserve"> </w:t>
+      </w:r>
+      <w:proofErr w:type="spellStart"/>
+      <w:r>
+        <w:rPr>
+          <w:sz w:val="24"/>
+          <w:szCs w:val="24"/>
+        </w:rPr>
+        <w:t>constant</w:t>
+      </w:r>
+      <w:proofErr w:type="spellEnd"/>
+      <w:r>
+        <w:rPr>
+          <w:sz w:val="24"/>
+          <w:szCs w:val="24"/>
+        </w:rPr>
+        <w:t xml:space="preserve"> </w:t>
+      </w:r>
+      <w:proofErr w:type="spellStart"/>
+      <w:r>
+        <w:rPr>
+          <w:sz w:val="24"/>
+          <w:szCs w:val="24"/>
+        </w:rPr>
+        <w:t>of</w:t>
+      </w:r>
+      <w:proofErr w:type="spellEnd"/>
+      <w:r>
+        <w:rPr>
+          <w:sz w:val="24"/>
+          <w:szCs w:val="24"/>
+        </w:rPr>
+        <w:t xml:space="preserve"> </w:t>
+      </w:r>
+      <w:proofErr w:type="spellStart"/>
+      <w:r>
+        <w:rPr>
+          <w:sz w:val="24"/>
+          <w:szCs w:val="24"/>
+        </w:rPr>
+        <w:t>compressed</w:t>
+      </w:r>
+      <w:proofErr w:type="spellEnd"/>
+      <w:r>
+        <w:rPr>
+          <w:sz w:val="24"/>
+          <w:szCs w:val="24"/>
+        </w:rPr>
+        <w:t xml:space="preserve"> </w:t>
+      </w:r>
+      <w:proofErr w:type="spellStart"/>
+      <w:r>
+        <w:rPr>
+          <w:sz w:val="24"/>
+          <w:szCs w:val="24"/>
+        </w:rPr>
+        <w:t>gaseous</w:t>
+      </w:r>
+      <w:proofErr w:type="spellEnd"/>
+      <w:r>
+        <w:rPr>
+          <w:sz w:val="24"/>
+          <w:szCs w:val="24"/>
+        </w:rPr>
+        <w:t xml:space="preserve"> </w:t>
+      </w:r>
+      <w:proofErr w:type="spellStart"/>
+      <w:r>
+        <w:rPr>
+          <w:sz w:val="24"/>
+          <w:szCs w:val="24"/>
+        </w:rPr>
+        <w:t>and</w:t>
+      </w:r>
+      <w:proofErr w:type="spellEnd"/>
+      <w:r>
+        <w:rPr>
+          <w:sz w:val="24"/>
+          <w:szCs w:val="24"/>
+        </w:rPr>
+        <w:t xml:space="preserve"> </w:t>
+      </w:r>
+      <w:proofErr w:type="spellStart"/>
+      <w:r>
+        <w:rPr>
+          <w:sz w:val="24"/>
+          <w:szCs w:val="24"/>
+        </w:rPr>
+        <w:t>liquid</w:t>
+      </w:r>
+      <w:proofErr w:type="spellEnd"/>
+      <w:r>
+        <w:rPr>
+          <w:sz w:val="24"/>
+          <w:szCs w:val="24"/>
+        </w:rPr>
+        <w:t xml:space="preserve"> </w:t>
+      </w:r>
+      <w:proofErr w:type="spellStart"/>
+      <w:r>
+        <w:rPr>
+          <w:sz w:val="24"/>
+          <w:szCs w:val="24"/>
+        </w:rPr>
+        <w:t>oxygen</w:t>
+      </w:r>
+      <w:proofErr w:type="spellEnd"/>
+      <w:r>
+        <w:rPr>
+          <w:sz w:val="24"/>
+          <w:szCs w:val="24"/>
+        </w:rPr>
+        <w:t xml:space="preserve">. </w:t>
+      </w:r>
+      <w:proofErr w:type="spellStart"/>
+      <w:r>
+        <w:rPr>
+          <w:i/>
+          <w:iCs/>
+          <w:sz w:val="24"/>
+          <w:szCs w:val="24"/>
+        </w:rPr>
+        <w:t>Journal</w:t>
+      </w:r>
+      <w:proofErr w:type="spellEnd"/>
+      <w:r>
+        <w:rPr>
+          <w:i/>
+          <w:iCs/>
+          <w:sz w:val="24"/>
+          <w:szCs w:val="24"/>
+        </w:rPr>
+        <w:t xml:space="preserve"> </w:t>
+      </w:r>
+      <w:proofErr w:type="spellStart"/>
+      <w:r>
+        <w:rPr>
+          <w:i/>
+          <w:iCs/>
+          <w:sz w:val="24"/>
+          <w:szCs w:val="24"/>
+        </w:rPr>
+        <w:t>of</w:t>
+      </w:r>
+      <w:proofErr w:type="spellEnd"/>
+      <w:r>
+        <w:rPr>
+          <w:i/>
+          <w:iCs/>
+          <w:sz w:val="24"/>
+          <w:szCs w:val="24"/>
+        </w:rPr>
+        <w:t xml:space="preserve"> </w:t>
+      </w:r>
+      <w:proofErr w:type="spellStart"/>
+      <w:r>
+        <w:rPr>
+          <w:i/>
+          <w:iCs/>
+          <w:sz w:val="24"/>
+          <w:szCs w:val="24"/>
+        </w:rPr>
+        <w:t>Research</w:t>
+      </w:r>
+      <w:proofErr w:type="spellEnd"/>
+      <w:r>
+        <w:rPr>
+          <w:i/>
+          <w:iCs/>
+          <w:sz w:val="24"/>
+          <w:szCs w:val="24"/>
+        </w:rPr>
+        <w:t xml:space="preserve"> </w:t>
+      </w:r>
+      <w:proofErr w:type="spellStart"/>
+      <w:r>
+        <w:rPr>
+          <w:i/>
+          <w:iCs/>
+          <w:sz w:val="24"/>
+          <w:szCs w:val="24"/>
+        </w:rPr>
+        <w:t>of</w:t>
+      </w:r>
+      <w:proofErr w:type="spellEnd"/>
+      <w:r>
+        <w:rPr>
+          <w:i/>
+          <w:iCs/>
+          <w:sz w:val="24"/>
+          <w:szCs w:val="24"/>
+        </w:rPr>
+        <w:t xml:space="preserve"> </w:t>
+      </w:r>
+      <w:proofErr w:type="spellStart"/>
+      <w:r>
+        <w:rPr>
+          <w:i/>
+          <w:iCs/>
+          <w:sz w:val="24"/>
+          <w:szCs w:val="24"/>
+        </w:rPr>
+        <w:t>the</w:t>
+      </w:r>
+      <w:proofErr w:type="spellEnd"/>
+      <w:r>
+        <w:rPr>
+          <w:i/>
+          <w:iCs/>
+          <w:sz w:val="24"/>
+          <w:szCs w:val="24"/>
+        </w:rPr>
+        <w:t xml:space="preserve"> </w:t>
+      </w:r>
+      <w:proofErr w:type="spellStart"/>
+      <w:r>
+        <w:rPr>
+          <w:i/>
+          <w:iCs/>
+          <w:sz w:val="24"/>
+          <w:szCs w:val="24"/>
+        </w:rPr>
+        <w:t>National</w:t>
+      </w:r>
+      <w:proofErr w:type="spellEnd"/>
+      <w:r>
+        <w:rPr>
+          <w:i/>
+          <w:iCs/>
+          <w:sz w:val="24"/>
+          <w:szCs w:val="24"/>
+        </w:rPr>
+        <w:t xml:space="preserve"> </w:t>
+      </w:r>
+      <w:proofErr w:type="spellStart"/>
+      <w:r>
+        <w:rPr>
+          <w:i/>
+          <w:iCs/>
+          <w:sz w:val="24"/>
+          <w:szCs w:val="24"/>
+        </w:rPr>
+        <w:t>Bureau</w:t>
+      </w:r>
+      <w:proofErr w:type="spellEnd"/>
+      <w:r>
+        <w:rPr>
+          <w:i/>
+          <w:iCs/>
+          <w:sz w:val="24"/>
+          <w:szCs w:val="24"/>
+        </w:rPr>
+        <w:t xml:space="preserve"> </w:t>
+      </w:r>
+      <w:proofErr w:type="spellStart"/>
+      <w:r>
+        <w:rPr>
+          <w:i/>
+          <w:iCs/>
+          <w:sz w:val="24"/>
+          <w:szCs w:val="24"/>
+        </w:rPr>
+        <w:t>of</w:t>
+      </w:r>
+      <w:proofErr w:type="spellEnd"/>
+      <w:r>
+        <w:rPr>
+          <w:i/>
+          <w:iCs/>
+          <w:sz w:val="24"/>
+          <w:szCs w:val="24"/>
+        </w:rPr>
+        <w:t xml:space="preserve"> </w:t>
+      </w:r>
+      <w:proofErr w:type="spellStart"/>
+      <w:r>
+        <w:rPr>
+          <w:i/>
+          <w:iCs/>
+          <w:sz w:val="24"/>
+          <w:szCs w:val="24"/>
+        </w:rPr>
+        <w:t>Standards</w:t>
+      </w:r>
+      <w:proofErr w:type="spellEnd"/>
+      <w:r>
+        <w:rPr>
+          <w:i/>
+          <w:iCs/>
+          <w:sz w:val="24"/>
+          <w:szCs w:val="24"/>
+        </w:rPr>
+        <w:t xml:space="preserve"> - A. </w:t>
+      </w:r>
+      <w:proofErr w:type="spellStart"/>
+      <w:r>
+        <w:rPr>
+          <w:i/>
+          <w:iCs/>
+          <w:sz w:val="24"/>
+          <w:szCs w:val="24"/>
+        </w:rPr>
+        <w:t>Physics</w:t>
+      </w:r>
+      <w:proofErr w:type="spellEnd"/>
+      <w:r>
+        <w:rPr>
+          <w:i/>
+          <w:iCs/>
+          <w:sz w:val="24"/>
+          <w:szCs w:val="24"/>
+        </w:rPr>
+        <w:t xml:space="preserve"> </w:t>
+      </w:r>
+      <w:proofErr w:type="spellStart"/>
+      <w:r>
+        <w:rPr>
+          <w:i/>
+          <w:iCs/>
+          <w:sz w:val="24"/>
+          <w:szCs w:val="24"/>
+        </w:rPr>
+        <w:t>and</w:t>
+      </w:r>
+      <w:proofErr w:type="spellEnd"/>
+      <w:r>
+        <w:rPr>
+          <w:i/>
+          <w:iCs/>
+          <w:sz w:val="24"/>
+          <w:szCs w:val="24"/>
+        </w:rPr>
+        <w:t xml:space="preserve"> </w:t>
+      </w:r>
+      <w:proofErr w:type="spellStart"/>
+      <w:r>
+        <w:rPr>
+          <w:i/>
+          <w:iCs/>
+          <w:sz w:val="24"/>
+          <w:szCs w:val="24"/>
+        </w:rPr>
+        <w:t>Chemistry</w:t>
+      </w:r>
+      <w:proofErr w:type="spellEnd"/>
+      <w:r>
+        <w:rPr>
+          <w:i/>
+          <w:iCs/>
+          <w:sz w:val="24"/>
+          <w:szCs w:val="24"/>
+        </w:rPr>
+        <w:t>, 76A</w:t>
+      </w:r>
+      <w:r>
+        <w:rPr>
+          <w:sz w:val="24"/>
+          <w:szCs w:val="24"/>
+        </w:rPr>
+        <w:t xml:space="preserve">(1), </w:t>
+      </w:r>
+      <w:proofErr w:type="spellStart"/>
+      <w:r>
+        <w:rPr>
+          <w:sz w:val="24"/>
+          <w:szCs w:val="24"/>
+        </w:rPr>
+        <w:t>January-February</w:t>
+      </w:r>
+      <w:proofErr w:type="spellEnd"/>
+      <w:r>
+        <w:rPr>
+          <w:sz w:val="24"/>
+          <w:szCs w:val="24"/>
+        </w:rPr>
+        <w:t xml:space="preserve"> 1972.</w:t>
+      </w:r>
     </w:p>
     <w:p>
       <w:pPr>
@@ -14445,6 +15035,2865 @@
           <w:sz w:val="24"/>
           <w:szCs w:val="24"/>
           <w:lang w:val="en-US"/>
+        </w:rPr>
+      </w:pPr>
+      <w:r>
+        <w:rPr>
+          <w:sz w:val="24"/>
+          <w:szCs w:val="24"/>
+          <w:lang w:val="en-US"/>
+        </w:rPr>
+        <w:t xml:space="preserve">11. </w:t>
+      </w:r>
+      <w:proofErr w:type="spellStart"/>
+      <w:r>
+        <w:rPr>
+          <w:sz w:val="24"/>
+          <w:szCs w:val="24"/>
+        </w:rPr>
+        <w:t>Huang</w:t>
+      </w:r>
+      <w:proofErr w:type="spellEnd"/>
+      <w:r>
+        <w:rPr>
+          <w:sz w:val="24"/>
+          <w:szCs w:val="24"/>
+        </w:rPr>
+        <w:t xml:space="preserve">, P.H., </w:t>
+      </w:r>
+      <w:proofErr w:type="spellStart"/>
+      <w:r>
+        <w:rPr>
+          <w:sz w:val="24"/>
+          <w:szCs w:val="24"/>
+        </w:rPr>
+        <w:t>Ripple</w:t>
+      </w:r>
+      <w:proofErr w:type="spellEnd"/>
+      <w:r>
+        <w:rPr>
+          <w:sz w:val="24"/>
+          <w:szCs w:val="24"/>
+        </w:rPr>
+        <w:t xml:space="preserve">, D.C., </w:t>
+      </w:r>
+      <w:proofErr w:type="spellStart"/>
+      <w:r>
+        <w:rPr>
+          <w:sz w:val="24"/>
+          <w:szCs w:val="24"/>
+        </w:rPr>
+        <w:t>Moldover</w:t>
+      </w:r>
+      <w:proofErr w:type="spellEnd"/>
+      <w:r>
+        <w:rPr>
+          <w:sz w:val="24"/>
+          <w:szCs w:val="24"/>
+        </w:rPr>
+        <w:t xml:space="preserve">, M.R., &amp; </w:t>
+      </w:r>
+      <w:proofErr w:type="spellStart"/>
+      <w:r>
+        <w:rPr>
+          <w:sz w:val="24"/>
+          <w:szCs w:val="24"/>
+        </w:rPr>
+        <w:t>Scace</w:t>
+      </w:r>
+      <w:proofErr w:type="spellEnd"/>
+      <w:r>
+        <w:rPr>
+          <w:sz w:val="24"/>
+          <w:szCs w:val="24"/>
+        </w:rPr>
+        <w:t xml:space="preserve">, G.E. (2006). A </w:t>
+      </w:r>
+      <w:proofErr w:type="spellStart"/>
+      <w:r>
+        <w:rPr>
+          <w:sz w:val="24"/>
+          <w:szCs w:val="24"/>
+        </w:rPr>
+        <w:t>reference</w:t>
+      </w:r>
+      <w:proofErr w:type="spellEnd"/>
+      <w:r>
+        <w:rPr>
+          <w:sz w:val="24"/>
+          <w:szCs w:val="24"/>
+        </w:rPr>
+        <w:t xml:space="preserve"> </w:t>
+      </w:r>
+      <w:proofErr w:type="spellStart"/>
+      <w:r>
+        <w:rPr>
+          <w:sz w:val="24"/>
+          <w:szCs w:val="24"/>
+        </w:rPr>
+        <w:t>standard</w:t>
+      </w:r>
+      <w:proofErr w:type="spellEnd"/>
+      <w:r>
+        <w:rPr>
+          <w:sz w:val="24"/>
+          <w:szCs w:val="24"/>
+        </w:rPr>
+        <w:t xml:space="preserve"> </w:t>
+      </w:r>
+      <w:proofErr w:type="spellStart"/>
+      <w:r>
+        <w:rPr>
+          <w:sz w:val="24"/>
+          <w:szCs w:val="24"/>
+        </w:rPr>
+        <w:t>for</w:t>
+      </w:r>
+      <w:proofErr w:type="spellEnd"/>
+      <w:r>
+        <w:rPr>
+          <w:sz w:val="24"/>
+          <w:szCs w:val="24"/>
+        </w:rPr>
+        <w:t xml:space="preserve"> </w:t>
+      </w:r>
+      <w:proofErr w:type="spellStart"/>
+      <w:r>
+        <w:rPr>
+          <w:sz w:val="24"/>
+          <w:szCs w:val="24"/>
+        </w:rPr>
+        <w:t>measuring</w:t>
+      </w:r>
+      <w:proofErr w:type="spellEnd"/>
+      <w:r>
+        <w:rPr>
+          <w:sz w:val="24"/>
+          <w:szCs w:val="24"/>
+        </w:rPr>
+        <w:t xml:space="preserve"> </w:t>
+      </w:r>
+      <w:proofErr w:type="spellStart"/>
+      <w:r>
+        <w:rPr>
+          <w:sz w:val="24"/>
+          <w:szCs w:val="24"/>
+        </w:rPr>
+        <w:t>humidity</w:t>
+      </w:r>
+      <w:proofErr w:type="spellEnd"/>
+      <w:r>
+        <w:rPr>
+          <w:sz w:val="24"/>
+          <w:szCs w:val="24"/>
+        </w:rPr>
+        <w:t xml:space="preserve"> </w:t>
+      </w:r>
+      <w:proofErr w:type="spellStart"/>
+      <w:r>
+        <w:rPr>
+          <w:sz w:val="24"/>
+          <w:szCs w:val="24"/>
+        </w:rPr>
+        <w:t>of</w:t>
+      </w:r>
+      <w:proofErr w:type="spellEnd"/>
+      <w:r>
+        <w:rPr>
+          <w:sz w:val="24"/>
+          <w:szCs w:val="24"/>
+        </w:rPr>
+        <w:t xml:space="preserve"> </w:t>
+      </w:r>
+      <w:proofErr w:type="spellStart"/>
+      <w:r>
+        <w:rPr>
+          <w:sz w:val="24"/>
+          <w:szCs w:val="24"/>
+        </w:rPr>
+        <w:t>air</w:t>
+      </w:r>
+      <w:proofErr w:type="spellEnd"/>
+      <w:r>
+        <w:rPr>
+          <w:sz w:val="24"/>
+          <w:szCs w:val="24"/>
+        </w:rPr>
+        <w:t xml:space="preserve"> </w:t>
+      </w:r>
+      <w:proofErr w:type="spellStart"/>
+      <w:r>
+        <w:rPr>
+          <w:sz w:val="24"/>
+          <w:szCs w:val="24"/>
+        </w:rPr>
+        <w:t>using</w:t>
+      </w:r>
+      <w:proofErr w:type="spellEnd"/>
+      <w:r>
+        <w:rPr>
+          <w:sz w:val="24"/>
+          <w:szCs w:val="24"/>
+        </w:rPr>
+        <w:t xml:space="preserve"> a </w:t>
+      </w:r>
+      <w:proofErr w:type="spellStart"/>
+      <w:r>
+        <w:rPr>
+          <w:sz w:val="24"/>
+          <w:szCs w:val="24"/>
+        </w:rPr>
+        <w:t>re-entrant</w:t>
+      </w:r>
+      <w:proofErr w:type="spellEnd"/>
+      <w:r>
+        <w:rPr>
+          <w:sz w:val="24"/>
+          <w:szCs w:val="24"/>
+        </w:rPr>
+        <w:t xml:space="preserve"> </w:t>
+      </w:r>
+      <w:proofErr w:type="spellStart"/>
+      <w:r>
+        <w:rPr>
+          <w:sz w:val="24"/>
+          <w:szCs w:val="24"/>
+        </w:rPr>
+        <w:t>radio</w:t>
+      </w:r>
+      <w:proofErr w:type="spellEnd"/>
+      <w:r>
+        <w:rPr>
+          <w:sz w:val="24"/>
+          <w:szCs w:val="24"/>
+        </w:rPr>
+        <w:t xml:space="preserve"> </w:t>
+      </w:r>
+      <w:proofErr w:type="spellStart"/>
+      <w:r>
+        <w:rPr>
+          <w:sz w:val="24"/>
+          <w:szCs w:val="24"/>
+        </w:rPr>
+        <w:t>frequency</w:t>
+      </w:r>
+      <w:proofErr w:type="spellEnd"/>
+      <w:r>
+        <w:rPr>
+          <w:sz w:val="24"/>
+          <w:szCs w:val="24"/>
+        </w:rPr>
+        <w:t xml:space="preserve"> </w:t>
+      </w:r>
+      <w:proofErr w:type="spellStart"/>
+      <w:r>
+        <w:rPr>
+          <w:sz w:val="24"/>
+          <w:szCs w:val="24"/>
+        </w:rPr>
+        <w:t>resonator</w:t>
+      </w:r>
+      <w:proofErr w:type="spellEnd"/>
+      <w:r>
+        <w:rPr>
+          <w:sz w:val="24"/>
+          <w:szCs w:val="24"/>
+        </w:rPr>
+        <w:t xml:space="preserve">. </w:t>
+      </w:r>
+      <w:proofErr w:type="spellStart"/>
+      <w:r>
+        <w:rPr>
+          <w:sz w:val="24"/>
+          <w:szCs w:val="24"/>
+        </w:rPr>
+        <w:t>In</w:t>
+      </w:r>
+      <w:proofErr w:type="spellEnd"/>
+      <w:r>
+        <w:rPr>
+          <w:sz w:val="24"/>
+          <w:szCs w:val="24"/>
+        </w:rPr>
+        <w:t xml:space="preserve"> </w:t>
+      </w:r>
+      <w:proofErr w:type="spellStart"/>
+      <w:r>
+        <w:rPr>
+          <w:i/>
+          <w:iCs/>
+          <w:sz w:val="24"/>
+          <w:szCs w:val="24"/>
+        </w:rPr>
+        <w:t>Proceedings</w:t>
+      </w:r>
+      <w:proofErr w:type="spellEnd"/>
+      <w:r>
+        <w:rPr>
+          <w:i/>
+          <w:iCs/>
+          <w:sz w:val="24"/>
+          <w:szCs w:val="24"/>
+        </w:rPr>
+        <w:t xml:space="preserve"> </w:t>
+      </w:r>
+      <w:proofErr w:type="spellStart"/>
+      <w:r>
+        <w:rPr>
+          <w:i/>
+          <w:iCs/>
+          <w:sz w:val="24"/>
+          <w:szCs w:val="24"/>
+        </w:rPr>
+        <w:t>of</w:t>
+      </w:r>
+      <w:proofErr w:type="spellEnd"/>
+      <w:r>
+        <w:rPr>
+          <w:i/>
+          <w:iCs/>
+          <w:sz w:val="24"/>
+          <w:szCs w:val="24"/>
+        </w:rPr>
+        <w:t xml:space="preserve"> </w:t>
+      </w:r>
+      <w:proofErr w:type="spellStart"/>
+      <w:r>
+        <w:rPr>
+          <w:i/>
+          <w:iCs/>
+          <w:sz w:val="24"/>
+          <w:szCs w:val="24"/>
+        </w:rPr>
+        <w:t>the</w:t>
+      </w:r>
+      <w:proofErr w:type="spellEnd"/>
+      <w:r>
+        <w:rPr>
+          <w:i/>
+          <w:iCs/>
+          <w:sz w:val="24"/>
+          <w:szCs w:val="24"/>
+        </w:rPr>
+        <w:t xml:space="preserve"> 5th </w:t>
+      </w:r>
+      <w:proofErr w:type="spellStart"/>
+      <w:r>
+        <w:rPr>
+          <w:i/>
+          <w:iCs/>
+          <w:sz w:val="24"/>
+          <w:szCs w:val="24"/>
+        </w:rPr>
+        <w:t>International</w:t>
+      </w:r>
+      <w:proofErr w:type="spellEnd"/>
+      <w:r>
+        <w:rPr>
+          <w:i/>
+          <w:iCs/>
+          <w:sz w:val="24"/>
+          <w:szCs w:val="24"/>
+        </w:rPr>
+        <w:t xml:space="preserve"> </w:t>
+      </w:r>
+      <w:proofErr w:type="spellStart"/>
+      <w:r>
+        <w:rPr>
+          <w:i/>
+          <w:iCs/>
+          <w:sz w:val="24"/>
+          <w:szCs w:val="24"/>
+        </w:rPr>
+        <w:t>Symposium</w:t>
+      </w:r>
+      <w:proofErr w:type="spellEnd"/>
+      <w:r>
+        <w:rPr>
+          <w:i/>
+          <w:iCs/>
+          <w:sz w:val="24"/>
+          <w:szCs w:val="24"/>
+        </w:rPr>
+        <w:t xml:space="preserve"> </w:t>
+      </w:r>
+      <w:proofErr w:type="spellStart"/>
+      <w:r>
+        <w:rPr>
+          <w:i/>
+          <w:iCs/>
+          <w:sz w:val="24"/>
+          <w:szCs w:val="24"/>
+        </w:rPr>
+        <w:t>on</w:t>
+      </w:r>
+      <w:proofErr w:type="spellEnd"/>
+      <w:r>
+        <w:rPr>
+          <w:i/>
+          <w:iCs/>
+          <w:sz w:val="24"/>
+          <w:szCs w:val="24"/>
+        </w:rPr>
+        <w:t xml:space="preserve"> </w:t>
+      </w:r>
+      <w:proofErr w:type="spellStart"/>
+      <w:r>
+        <w:rPr>
+          <w:i/>
+          <w:iCs/>
+          <w:sz w:val="24"/>
+          <w:szCs w:val="24"/>
+        </w:rPr>
+        <w:t>Humidity</w:t>
+      </w:r>
+      <w:proofErr w:type="spellEnd"/>
+      <w:r>
+        <w:rPr>
+          <w:i/>
+          <w:iCs/>
+          <w:sz w:val="24"/>
+          <w:szCs w:val="24"/>
+        </w:rPr>
+        <w:t xml:space="preserve"> </w:t>
+      </w:r>
+      <w:proofErr w:type="spellStart"/>
+      <w:r>
+        <w:rPr>
+          <w:i/>
+          <w:iCs/>
+          <w:sz w:val="24"/>
+          <w:szCs w:val="24"/>
+        </w:rPr>
+        <w:t>and</w:t>
+      </w:r>
+      <w:proofErr w:type="spellEnd"/>
+      <w:r>
+        <w:rPr>
+          <w:i/>
+          <w:iCs/>
+          <w:sz w:val="24"/>
+          <w:szCs w:val="24"/>
+        </w:rPr>
+        <w:t xml:space="preserve"> </w:t>
+      </w:r>
+      <w:proofErr w:type="spellStart"/>
+      <w:r>
+        <w:rPr>
+          <w:i/>
+          <w:iCs/>
+          <w:sz w:val="24"/>
+          <w:szCs w:val="24"/>
+        </w:rPr>
+        <w:t>Moisture</w:t>
+      </w:r>
+      <w:proofErr w:type="spellEnd"/>
+      <w:r>
+        <w:rPr>
+          <w:i/>
+          <w:iCs/>
+          <w:sz w:val="24"/>
+          <w:szCs w:val="24"/>
+        </w:rPr>
+        <w:t xml:space="preserve"> (ISHM 2006),</w:t>
+      </w:r>
+      <w:r>
+        <w:rPr>
+          <w:sz w:val="24"/>
+          <w:szCs w:val="24"/>
+        </w:rPr>
+        <w:t xml:space="preserve"> </w:t>
+      </w:r>
+      <w:proofErr w:type="spellStart"/>
+      <w:r>
+        <w:rPr>
+          <w:sz w:val="24"/>
+          <w:szCs w:val="24"/>
+        </w:rPr>
+        <w:t>May</w:t>
+      </w:r>
+      <w:proofErr w:type="spellEnd"/>
+      <w:r>
+        <w:rPr>
+          <w:sz w:val="24"/>
+          <w:szCs w:val="24"/>
+        </w:rPr>
+        <w:t xml:space="preserve"> 2-5, 2006, </w:t>
+      </w:r>
+      <w:proofErr w:type="spellStart"/>
+      <w:r>
+        <w:rPr>
+          <w:sz w:val="24"/>
+          <w:szCs w:val="24"/>
+        </w:rPr>
+        <w:t>Rio</w:t>
+      </w:r>
+      <w:proofErr w:type="spellEnd"/>
+      <w:r>
+        <w:rPr>
+          <w:sz w:val="24"/>
+          <w:szCs w:val="24"/>
+        </w:rPr>
+        <w:t xml:space="preserve"> </w:t>
+      </w:r>
+      <w:proofErr w:type="spellStart"/>
+      <w:r>
+        <w:rPr>
+          <w:sz w:val="24"/>
+          <w:szCs w:val="24"/>
+        </w:rPr>
+        <w:t>de</w:t>
+      </w:r>
+      <w:proofErr w:type="spellEnd"/>
+      <w:r>
+        <w:rPr>
+          <w:sz w:val="24"/>
+          <w:szCs w:val="24"/>
+        </w:rPr>
+        <w:t xml:space="preserve"> </w:t>
+      </w:r>
+      <w:proofErr w:type="spellStart"/>
+      <w:r>
+        <w:rPr>
+          <w:sz w:val="24"/>
+          <w:szCs w:val="24"/>
+        </w:rPr>
+        <w:t>Janeiro</w:t>
+      </w:r>
+      <w:proofErr w:type="spellEnd"/>
+      <w:r>
+        <w:rPr>
+          <w:sz w:val="24"/>
+          <w:szCs w:val="24"/>
+        </w:rPr>
+        <w:t xml:space="preserve">, </w:t>
+      </w:r>
+      <w:proofErr w:type="spellStart"/>
+      <w:r>
+        <w:rPr>
+          <w:sz w:val="24"/>
+          <w:szCs w:val="24"/>
+        </w:rPr>
+        <w:t>Brazil</w:t>
+      </w:r>
+      <w:proofErr w:type="spellEnd"/>
+      <w:r>
+        <w:rPr>
+          <w:sz w:val="24"/>
+          <w:szCs w:val="24"/>
+        </w:rPr>
+        <w:t>.</w:t>
+      </w:r>
+    </w:p>
+    <w:p>
+      <w:pPr>
+        <w:widowControl/>
+        <w:pBdr>
+          <w:top w:val="nil"/>
+          <w:left w:val="nil"/>
+          <w:bottom w:val="nil"/>
+          <w:right w:val="nil"/>
+          <w:between w:val="nil"/>
+        </w:pBdr>
+        <w:ind w:hanging="2"/>
+        <w:jc w:val="both"/>
+        <w:rPr>
+          <w:sz w:val="24"/>
+          <w:szCs w:val="24"/>
+          <w:lang w:val="en-GB"/>
+        </w:rPr>
+      </w:pPr>
+      <w:r>
+        <w:rPr>
+          <w:sz w:val="24"/>
+          <w:szCs w:val="24"/>
+          <w:lang w:val="en-US"/>
+        </w:rPr>
+        <w:t xml:space="preserve">12. </w:t>
+      </w:r>
+      <w:proofErr w:type="spellStart"/>
+      <w:r>
+        <w:rPr>
+          <w:sz w:val="24"/>
+          <w:szCs w:val="24"/>
+        </w:rPr>
+        <w:t>Chattopadhyay</w:t>
+      </w:r>
+      <w:proofErr w:type="spellEnd"/>
+      <w:r>
+        <w:rPr>
+          <w:sz w:val="24"/>
+          <w:szCs w:val="24"/>
+        </w:rPr>
+        <w:t xml:space="preserve">, R. (1997). </w:t>
+      </w:r>
+      <w:proofErr w:type="spellStart"/>
+      <w:r>
+        <w:rPr>
+          <w:sz w:val="24"/>
+          <w:szCs w:val="24"/>
+        </w:rPr>
+        <w:t>An</w:t>
+      </w:r>
+      <w:proofErr w:type="spellEnd"/>
+      <w:r>
+        <w:rPr>
+          <w:sz w:val="24"/>
+          <w:szCs w:val="24"/>
+        </w:rPr>
+        <w:t xml:space="preserve"> </w:t>
+      </w:r>
+      <w:proofErr w:type="spellStart"/>
+      <w:r>
+        <w:rPr>
+          <w:sz w:val="24"/>
+          <w:szCs w:val="24"/>
+        </w:rPr>
+        <w:t>empirical</w:t>
+      </w:r>
+      <w:proofErr w:type="spellEnd"/>
+      <w:r>
+        <w:rPr>
+          <w:sz w:val="24"/>
+          <w:szCs w:val="24"/>
+        </w:rPr>
+        <w:t xml:space="preserve"> </w:t>
+      </w:r>
+      <w:proofErr w:type="spellStart"/>
+      <w:r>
+        <w:rPr>
+          <w:sz w:val="24"/>
+          <w:szCs w:val="24"/>
+        </w:rPr>
+        <w:t>formula</w:t>
+      </w:r>
+      <w:proofErr w:type="spellEnd"/>
+      <w:r>
+        <w:rPr>
+          <w:sz w:val="24"/>
+          <w:szCs w:val="24"/>
+        </w:rPr>
+        <w:t xml:space="preserve"> </w:t>
+      </w:r>
+      <w:proofErr w:type="spellStart"/>
+      <w:r>
+        <w:rPr>
+          <w:sz w:val="24"/>
+          <w:szCs w:val="24"/>
+        </w:rPr>
+        <w:t>for</w:t>
+      </w:r>
+      <w:proofErr w:type="spellEnd"/>
+      <w:r>
+        <w:rPr>
+          <w:sz w:val="24"/>
+          <w:szCs w:val="24"/>
+        </w:rPr>
+        <w:t xml:space="preserve"> </w:t>
+      </w:r>
+      <w:proofErr w:type="spellStart"/>
+      <w:r>
+        <w:rPr>
+          <w:sz w:val="24"/>
+          <w:szCs w:val="24"/>
+        </w:rPr>
+        <w:t>computing</w:t>
+      </w:r>
+      <w:proofErr w:type="spellEnd"/>
+      <w:r>
+        <w:rPr>
+          <w:sz w:val="24"/>
+          <w:szCs w:val="24"/>
+        </w:rPr>
+        <w:t xml:space="preserve"> </w:t>
+      </w:r>
+      <w:proofErr w:type="spellStart"/>
+      <w:r>
+        <w:rPr>
+          <w:sz w:val="24"/>
+          <w:szCs w:val="24"/>
+        </w:rPr>
+        <w:t>the</w:t>
+      </w:r>
+      <w:proofErr w:type="spellEnd"/>
+      <w:r>
+        <w:rPr>
+          <w:sz w:val="24"/>
+          <w:szCs w:val="24"/>
+        </w:rPr>
+        <w:t xml:space="preserve"> </w:t>
+      </w:r>
+      <w:proofErr w:type="spellStart"/>
+      <w:r>
+        <w:rPr>
+          <w:sz w:val="24"/>
+          <w:szCs w:val="24"/>
+        </w:rPr>
+        <w:t>dielectric</w:t>
+      </w:r>
+      <w:proofErr w:type="spellEnd"/>
+      <w:r>
+        <w:rPr>
+          <w:sz w:val="24"/>
+          <w:szCs w:val="24"/>
+        </w:rPr>
+        <w:t xml:space="preserve"> </w:t>
+      </w:r>
+      <w:proofErr w:type="spellStart"/>
+      <w:r>
+        <w:rPr>
+          <w:sz w:val="24"/>
+          <w:szCs w:val="24"/>
+        </w:rPr>
+        <w:t>constant</w:t>
+      </w:r>
+      <w:proofErr w:type="spellEnd"/>
+      <w:r>
+        <w:rPr>
+          <w:sz w:val="24"/>
+          <w:szCs w:val="24"/>
+        </w:rPr>
+        <w:t xml:space="preserve"> </w:t>
+      </w:r>
+      <w:proofErr w:type="spellStart"/>
+      <w:r>
+        <w:rPr>
+          <w:sz w:val="24"/>
+          <w:szCs w:val="24"/>
+        </w:rPr>
+        <w:t>of</w:t>
+      </w:r>
+      <w:proofErr w:type="spellEnd"/>
+      <w:r>
+        <w:rPr>
+          <w:sz w:val="24"/>
+          <w:szCs w:val="24"/>
+        </w:rPr>
+        <w:t xml:space="preserve"> </w:t>
+      </w:r>
+      <w:proofErr w:type="spellStart"/>
+      <w:r>
+        <w:rPr>
+          <w:sz w:val="24"/>
+          <w:szCs w:val="24"/>
+        </w:rPr>
+        <w:t>humid</w:t>
+      </w:r>
+      <w:proofErr w:type="spellEnd"/>
+      <w:r>
+        <w:rPr>
+          <w:sz w:val="24"/>
+          <w:szCs w:val="24"/>
+        </w:rPr>
+        <w:t xml:space="preserve"> </w:t>
+      </w:r>
+      <w:proofErr w:type="spellStart"/>
+      <w:r>
+        <w:rPr>
+          <w:sz w:val="24"/>
+          <w:szCs w:val="24"/>
+        </w:rPr>
+        <w:t>air</w:t>
+      </w:r>
+      <w:proofErr w:type="spellEnd"/>
+      <w:r>
+        <w:rPr>
+          <w:sz w:val="24"/>
+          <w:szCs w:val="24"/>
+        </w:rPr>
+        <w:t xml:space="preserve">. </w:t>
+      </w:r>
+      <w:proofErr w:type="spellStart"/>
+      <w:r>
+        <w:rPr>
+          <w:i/>
+          <w:iCs/>
+          <w:sz w:val="24"/>
+          <w:szCs w:val="24"/>
+        </w:rPr>
+        <w:t>ResearchGate</w:t>
+      </w:r>
+      <w:proofErr w:type="spellEnd"/>
+      <w:r>
+        <w:rPr>
+          <w:sz w:val="24"/>
+          <w:szCs w:val="24"/>
+        </w:rPr>
+        <w:t xml:space="preserve">. </w:t>
+      </w:r>
+      <w:hyperlink r:id="rId69" w:tgtFrame="_new" w:history="1">
+        <w:r>
+          <w:rPr>
+            <w:rStyle w:val="Hyperlink"/>
+            <w:sz w:val="24"/>
+            <w:szCs w:val="24"/>
+          </w:rPr>
+          <w:t>https://www.researchgate.net/publication/262040448</w:t>
+        </w:r>
+      </w:hyperlink>
+      <w:r>
+        <w:rPr>
+          <w:sz w:val="24"/>
+          <w:szCs w:val="24"/>
+          <w:lang w:val="en-GB"/>
+        </w:rPr>
+        <w:t>.</w:t>
+      </w:r>
+    </w:p>
+    <w:p>
+      <w:pPr>
+        <w:widowControl/>
+        <w:pBdr>
+          <w:top w:val="nil"/>
+          <w:left w:val="nil"/>
+          <w:bottom w:val="nil"/>
+          <w:right w:val="nil"/>
+          <w:between w:val="nil"/>
+        </w:pBdr>
+        <w:ind w:hanging="2"/>
+        <w:jc w:val="both"/>
+        <w:rPr>
+          <w:sz w:val="24"/>
+          <w:szCs w:val="24"/>
+          <w:lang w:val="en-US"/>
+        </w:rPr>
+      </w:pPr>
+      <w:r>
+        <w:rPr>
+          <w:sz w:val="24"/>
+          <w:szCs w:val="24"/>
+          <w:lang w:val="en-US"/>
+        </w:rPr>
+        <w:t xml:space="preserve">13. </w:t>
+      </w:r>
+      <w:proofErr w:type="spellStart"/>
+      <w:r>
+        <w:rPr>
+          <w:sz w:val="24"/>
+          <w:szCs w:val="24"/>
+        </w:rPr>
+        <w:t>Santo</w:t>
+      </w:r>
+      <w:proofErr w:type="spellEnd"/>
+      <w:r>
+        <w:rPr>
+          <w:sz w:val="24"/>
+          <w:szCs w:val="24"/>
+        </w:rPr>
+        <w:t xml:space="preserve"> </w:t>
+      </w:r>
+      <w:proofErr w:type="spellStart"/>
+      <w:r>
+        <w:rPr>
+          <w:sz w:val="24"/>
+          <w:szCs w:val="24"/>
+        </w:rPr>
+        <w:t>Zarnik</w:t>
+      </w:r>
+      <w:proofErr w:type="spellEnd"/>
+      <w:r>
+        <w:rPr>
+          <w:sz w:val="24"/>
+          <w:szCs w:val="24"/>
+        </w:rPr>
+        <w:t xml:space="preserve">, M., &amp; </w:t>
+      </w:r>
+      <w:proofErr w:type="spellStart"/>
+      <w:r>
+        <w:rPr>
+          <w:sz w:val="24"/>
+          <w:szCs w:val="24"/>
+        </w:rPr>
+        <w:t>Belavic</w:t>
+      </w:r>
+      <w:proofErr w:type="spellEnd"/>
+      <w:r>
+        <w:rPr>
+          <w:sz w:val="24"/>
+          <w:szCs w:val="24"/>
+        </w:rPr>
+        <w:t xml:space="preserve">, D. (2012). </w:t>
+      </w:r>
+      <w:proofErr w:type="spellStart"/>
+      <w:r>
+        <w:rPr>
+          <w:sz w:val="24"/>
+          <w:szCs w:val="24"/>
+        </w:rPr>
+        <w:t>An</w:t>
+      </w:r>
+      <w:proofErr w:type="spellEnd"/>
+      <w:r>
+        <w:rPr>
+          <w:sz w:val="24"/>
+          <w:szCs w:val="24"/>
+        </w:rPr>
+        <w:t xml:space="preserve"> </w:t>
+      </w:r>
+      <w:proofErr w:type="spellStart"/>
+      <w:r>
+        <w:rPr>
+          <w:sz w:val="24"/>
+          <w:szCs w:val="24"/>
+        </w:rPr>
+        <w:t>experimental</w:t>
+      </w:r>
+      <w:proofErr w:type="spellEnd"/>
+      <w:r>
+        <w:rPr>
+          <w:sz w:val="24"/>
+          <w:szCs w:val="24"/>
+        </w:rPr>
+        <w:t xml:space="preserve"> </w:t>
+      </w:r>
+      <w:proofErr w:type="spellStart"/>
+      <w:r>
+        <w:rPr>
+          <w:sz w:val="24"/>
+          <w:szCs w:val="24"/>
+        </w:rPr>
+        <w:t>and</w:t>
+      </w:r>
+      <w:proofErr w:type="spellEnd"/>
+      <w:r>
+        <w:rPr>
+          <w:sz w:val="24"/>
+          <w:szCs w:val="24"/>
+        </w:rPr>
+        <w:t xml:space="preserve"> </w:t>
+      </w:r>
+      <w:proofErr w:type="spellStart"/>
+      <w:r>
+        <w:rPr>
+          <w:sz w:val="24"/>
+          <w:szCs w:val="24"/>
+        </w:rPr>
+        <w:t>numerical</w:t>
+      </w:r>
+      <w:proofErr w:type="spellEnd"/>
+      <w:r>
+        <w:rPr>
+          <w:sz w:val="24"/>
+          <w:szCs w:val="24"/>
+        </w:rPr>
+        <w:t xml:space="preserve"> </w:t>
+      </w:r>
+      <w:proofErr w:type="spellStart"/>
+      <w:r>
+        <w:rPr>
+          <w:sz w:val="24"/>
+          <w:szCs w:val="24"/>
+        </w:rPr>
+        <w:t>study</w:t>
+      </w:r>
+      <w:proofErr w:type="spellEnd"/>
+      <w:r>
+        <w:rPr>
+          <w:sz w:val="24"/>
+          <w:szCs w:val="24"/>
+        </w:rPr>
+        <w:t xml:space="preserve"> </w:t>
+      </w:r>
+      <w:proofErr w:type="spellStart"/>
+      <w:r>
+        <w:rPr>
+          <w:sz w:val="24"/>
+          <w:szCs w:val="24"/>
+        </w:rPr>
+        <w:t>of</w:t>
+      </w:r>
+      <w:proofErr w:type="spellEnd"/>
+      <w:r>
+        <w:rPr>
+          <w:sz w:val="24"/>
+          <w:szCs w:val="24"/>
+        </w:rPr>
+        <w:t xml:space="preserve"> </w:t>
+      </w:r>
+      <w:proofErr w:type="spellStart"/>
+      <w:r>
+        <w:rPr>
+          <w:sz w:val="24"/>
+          <w:szCs w:val="24"/>
+        </w:rPr>
+        <w:t>the</w:t>
+      </w:r>
+      <w:proofErr w:type="spellEnd"/>
+      <w:r>
+        <w:rPr>
+          <w:sz w:val="24"/>
+          <w:szCs w:val="24"/>
+        </w:rPr>
+        <w:t xml:space="preserve"> </w:t>
+      </w:r>
+      <w:proofErr w:type="spellStart"/>
+      <w:r>
+        <w:rPr>
+          <w:sz w:val="24"/>
+          <w:szCs w:val="24"/>
+        </w:rPr>
+        <w:t>humidity</w:t>
+      </w:r>
+      <w:proofErr w:type="spellEnd"/>
+      <w:r>
+        <w:rPr>
+          <w:sz w:val="24"/>
+          <w:szCs w:val="24"/>
+        </w:rPr>
+        <w:t xml:space="preserve"> </w:t>
+      </w:r>
+      <w:proofErr w:type="spellStart"/>
+      <w:r>
+        <w:rPr>
+          <w:sz w:val="24"/>
+          <w:szCs w:val="24"/>
+        </w:rPr>
+        <w:t>effect</w:t>
+      </w:r>
+      <w:proofErr w:type="spellEnd"/>
+      <w:r>
+        <w:rPr>
+          <w:sz w:val="24"/>
+          <w:szCs w:val="24"/>
+        </w:rPr>
+        <w:t xml:space="preserve"> </w:t>
+      </w:r>
+      <w:proofErr w:type="spellStart"/>
+      <w:r>
+        <w:rPr>
+          <w:sz w:val="24"/>
+          <w:szCs w:val="24"/>
+        </w:rPr>
+        <w:t>on</w:t>
+      </w:r>
+      <w:proofErr w:type="spellEnd"/>
+      <w:r>
+        <w:rPr>
+          <w:sz w:val="24"/>
+          <w:szCs w:val="24"/>
+        </w:rPr>
+        <w:t xml:space="preserve"> </w:t>
+      </w:r>
+      <w:proofErr w:type="spellStart"/>
+      <w:r>
+        <w:rPr>
+          <w:sz w:val="24"/>
+          <w:szCs w:val="24"/>
+        </w:rPr>
+        <w:t>the</w:t>
+      </w:r>
+      <w:proofErr w:type="spellEnd"/>
+      <w:r>
+        <w:rPr>
+          <w:sz w:val="24"/>
+          <w:szCs w:val="24"/>
+        </w:rPr>
+        <w:t xml:space="preserve"> </w:t>
+      </w:r>
+      <w:proofErr w:type="spellStart"/>
+      <w:r>
+        <w:rPr>
+          <w:sz w:val="24"/>
+          <w:szCs w:val="24"/>
+        </w:rPr>
+        <w:t>stability</w:t>
+      </w:r>
+      <w:proofErr w:type="spellEnd"/>
+      <w:r>
+        <w:rPr>
+          <w:sz w:val="24"/>
+          <w:szCs w:val="24"/>
+        </w:rPr>
+        <w:t xml:space="preserve"> </w:t>
+      </w:r>
+      <w:proofErr w:type="spellStart"/>
+      <w:r>
+        <w:rPr>
+          <w:sz w:val="24"/>
+          <w:szCs w:val="24"/>
+        </w:rPr>
+        <w:t>of</w:t>
+      </w:r>
+      <w:proofErr w:type="spellEnd"/>
+      <w:r>
+        <w:rPr>
+          <w:sz w:val="24"/>
+          <w:szCs w:val="24"/>
+        </w:rPr>
+        <w:t xml:space="preserve"> a </w:t>
+      </w:r>
+      <w:proofErr w:type="spellStart"/>
+      <w:r>
+        <w:rPr>
+          <w:sz w:val="24"/>
+          <w:szCs w:val="24"/>
+        </w:rPr>
+        <w:t>capacitive</w:t>
+      </w:r>
+      <w:proofErr w:type="spellEnd"/>
+      <w:r>
+        <w:rPr>
+          <w:sz w:val="24"/>
+          <w:szCs w:val="24"/>
+        </w:rPr>
+        <w:t xml:space="preserve"> </w:t>
+      </w:r>
+      <w:proofErr w:type="spellStart"/>
+      <w:r>
+        <w:rPr>
+          <w:sz w:val="24"/>
+          <w:szCs w:val="24"/>
+        </w:rPr>
+        <w:t>ceramic</w:t>
+      </w:r>
+      <w:proofErr w:type="spellEnd"/>
+      <w:r>
+        <w:rPr>
+          <w:sz w:val="24"/>
+          <w:szCs w:val="24"/>
+        </w:rPr>
+        <w:t xml:space="preserve"> </w:t>
+      </w:r>
+      <w:proofErr w:type="spellStart"/>
+      <w:r>
+        <w:rPr>
+          <w:sz w:val="24"/>
+          <w:szCs w:val="24"/>
+        </w:rPr>
+        <w:t>pressure</w:t>
+      </w:r>
+      <w:proofErr w:type="spellEnd"/>
+      <w:r>
+        <w:rPr>
+          <w:sz w:val="24"/>
+          <w:szCs w:val="24"/>
+        </w:rPr>
+        <w:t xml:space="preserve"> </w:t>
+      </w:r>
+      <w:proofErr w:type="spellStart"/>
+      <w:r>
+        <w:rPr>
+          <w:sz w:val="24"/>
+          <w:szCs w:val="24"/>
+        </w:rPr>
+        <w:t>sensor</w:t>
+      </w:r>
+      <w:proofErr w:type="spellEnd"/>
+      <w:r>
+        <w:rPr>
+          <w:sz w:val="24"/>
+          <w:szCs w:val="24"/>
+        </w:rPr>
+        <w:t xml:space="preserve">. </w:t>
+      </w:r>
+      <w:proofErr w:type="spellStart"/>
+      <w:r>
+        <w:rPr>
+          <w:i/>
+          <w:iCs/>
+          <w:sz w:val="24"/>
+          <w:szCs w:val="24"/>
+        </w:rPr>
+        <w:t>Radioengineering</w:t>
+      </w:r>
+      <w:proofErr w:type="spellEnd"/>
+      <w:r>
+        <w:rPr>
+          <w:i/>
+          <w:iCs/>
+          <w:sz w:val="24"/>
+          <w:szCs w:val="24"/>
+        </w:rPr>
+        <w:t>, 21</w:t>
+      </w:r>
+      <w:r>
+        <w:rPr>
+          <w:sz w:val="24"/>
+          <w:szCs w:val="24"/>
+        </w:rPr>
+        <w:t>(1), 201–206</w:t>
+      </w:r>
+      <w:r>
+        <w:rPr>
+          <w:sz w:val="24"/>
+          <w:szCs w:val="24"/>
+        </w:rPr>
+        <w:t>.</w:t>
+      </w:r>
+    </w:p>
+    <w:p>
+      <w:pPr>
+        <w:keepLines/>
+        <w:rPr>
+          <w:bCs/>
+          <w:sz w:val="22"/>
+          <w:szCs w:val="22"/>
+        </w:rPr>
+      </w:pPr>
+      <w:r>
+        <w:rPr>
+          <w:sz w:val="24"/>
+          <w:szCs w:val="24"/>
+          <w:lang w:val="ru-RU"/>
+        </w:rPr>
+        <w:t xml:space="preserve">14. </w:t>
+      </w:r>
+      <w:r>
+        <w:rPr>
+          <w:bCs/>
+          <w:sz w:val="22"/>
+          <w:szCs w:val="22"/>
+          <w:highlight w:val="yellow"/>
+        </w:rPr>
+        <w:t xml:space="preserve">Методика </w:t>
+      </w:r>
+      <w:proofErr w:type="spellStart"/>
+      <w:r>
+        <w:rPr>
+          <w:bCs/>
+          <w:sz w:val="22"/>
+          <w:szCs w:val="22"/>
+          <w:highlight w:val="yellow"/>
+        </w:rPr>
+        <w:t>коррекции</w:t>
+      </w:r>
+      <w:proofErr w:type="spellEnd"/>
+      <w:r>
+        <w:rPr>
+          <w:bCs/>
+          <w:sz w:val="22"/>
+          <w:szCs w:val="22"/>
+          <w:highlight w:val="yellow"/>
+        </w:rPr>
+        <w:t xml:space="preserve"> показаний </w:t>
+      </w:r>
+      <w:proofErr w:type="spellStart"/>
+      <w:r>
+        <w:rPr>
+          <w:bCs/>
+          <w:sz w:val="22"/>
+          <w:szCs w:val="22"/>
+          <w:highlight w:val="yellow"/>
+        </w:rPr>
+        <w:t>волноводных</w:t>
+      </w:r>
+      <w:proofErr w:type="spellEnd"/>
+      <w:r>
+        <w:rPr>
+          <w:bCs/>
+          <w:sz w:val="22"/>
+          <w:szCs w:val="22"/>
+          <w:highlight w:val="yellow"/>
+        </w:rPr>
+        <w:t xml:space="preserve"> </w:t>
+      </w:r>
+      <w:proofErr w:type="spellStart"/>
+      <w:r>
+        <w:rPr>
+          <w:bCs/>
+          <w:sz w:val="22"/>
+          <w:szCs w:val="22"/>
+          <w:highlight w:val="yellow"/>
+        </w:rPr>
+        <w:t>уровнемеров</w:t>
+      </w:r>
+      <w:proofErr w:type="spellEnd"/>
+      <w:r>
+        <w:rPr>
+          <w:bCs/>
+          <w:sz w:val="22"/>
+          <w:szCs w:val="22"/>
+          <w:highlight w:val="yellow"/>
+        </w:rPr>
+        <w:t xml:space="preserve"> для </w:t>
+      </w:r>
+      <w:proofErr w:type="spellStart"/>
+      <w:r>
+        <w:rPr>
+          <w:bCs/>
+          <w:sz w:val="22"/>
+          <w:szCs w:val="22"/>
+          <w:highlight w:val="yellow"/>
+        </w:rPr>
+        <w:t>сжиженного</w:t>
+      </w:r>
+      <w:proofErr w:type="spellEnd"/>
+      <w:r>
+        <w:rPr>
+          <w:bCs/>
+          <w:sz w:val="22"/>
+          <w:szCs w:val="22"/>
+          <w:highlight w:val="yellow"/>
+        </w:rPr>
+        <w:t xml:space="preserve"> </w:t>
+      </w:r>
+      <w:proofErr w:type="spellStart"/>
+      <w:r>
+        <w:rPr>
+          <w:bCs/>
+          <w:sz w:val="22"/>
+          <w:szCs w:val="22"/>
+          <w:highlight w:val="yellow"/>
+        </w:rPr>
+        <w:t>углеводородного</w:t>
+      </w:r>
+      <w:proofErr w:type="spellEnd"/>
+      <w:r>
+        <w:rPr>
+          <w:bCs/>
+          <w:sz w:val="22"/>
+          <w:szCs w:val="22"/>
+          <w:highlight w:val="yellow"/>
+        </w:rPr>
+        <w:t xml:space="preserve"> </w:t>
+      </w:r>
+      <w:proofErr w:type="spellStart"/>
+      <w:r>
+        <w:rPr>
+          <w:bCs/>
+          <w:sz w:val="22"/>
+          <w:szCs w:val="22"/>
+          <w:highlight w:val="yellow"/>
+        </w:rPr>
+        <w:t>газа</w:t>
+      </w:r>
+      <w:proofErr w:type="spellEnd"/>
+      <w:r>
+        <w:rPr>
+          <w:bCs/>
+          <w:sz w:val="22"/>
+          <w:szCs w:val="22"/>
+          <w:highlight w:val="yellow"/>
+        </w:rPr>
+        <w:t xml:space="preserve"> [Текст] / Жуков </w:t>
+      </w:r>
+      <w:proofErr w:type="gramStart"/>
+      <w:r>
+        <w:rPr>
+          <w:bCs/>
+          <w:sz w:val="22"/>
+          <w:szCs w:val="22"/>
+          <w:highlight w:val="yellow"/>
+        </w:rPr>
+        <w:t>Ю.Д.</w:t>
+      </w:r>
+      <w:proofErr w:type="gramEnd"/>
+      <w:r>
+        <w:rPr>
+          <w:bCs/>
+          <w:sz w:val="22"/>
+          <w:szCs w:val="22"/>
+          <w:highlight w:val="yellow"/>
+        </w:rPr>
+        <w:t xml:space="preserve">, Зивенко А.В., </w:t>
+      </w:r>
+      <w:proofErr w:type="spellStart"/>
+      <w:r>
+        <w:rPr>
+          <w:bCs/>
+          <w:sz w:val="22"/>
+          <w:szCs w:val="22"/>
+          <w:highlight w:val="yellow"/>
+        </w:rPr>
+        <w:t>Гудыма</w:t>
+      </w:r>
+      <w:proofErr w:type="spellEnd"/>
+      <w:r>
+        <w:rPr>
+          <w:bCs/>
+          <w:sz w:val="22"/>
+          <w:szCs w:val="22"/>
+          <w:highlight w:val="yellow"/>
+        </w:rPr>
+        <w:t xml:space="preserve"> Е.А., </w:t>
+      </w:r>
+      <w:proofErr w:type="spellStart"/>
+      <w:r>
+        <w:rPr>
+          <w:bCs/>
+          <w:sz w:val="22"/>
+          <w:szCs w:val="22"/>
+          <w:highlight w:val="yellow"/>
+        </w:rPr>
+        <w:t>Раева</w:t>
+      </w:r>
+      <w:proofErr w:type="spellEnd"/>
+      <w:r>
+        <w:rPr>
+          <w:bCs/>
+          <w:sz w:val="22"/>
+          <w:szCs w:val="22"/>
+          <w:highlight w:val="yellow"/>
+        </w:rPr>
+        <w:t xml:space="preserve"> А.Н. // «</w:t>
+      </w:r>
+      <w:proofErr w:type="spellStart"/>
+      <w:r>
+        <w:rPr>
+          <w:bCs/>
+          <w:sz w:val="22"/>
+          <w:szCs w:val="22"/>
+          <w:highlight w:val="yellow"/>
+        </w:rPr>
+        <w:t>Судостроение</w:t>
+      </w:r>
+      <w:proofErr w:type="spellEnd"/>
+      <w:r>
+        <w:rPr>
+          <w:bCs/>
+          <w:sz w:val="22"/>
+          <w:szCs w:val="22"/>
+          <w:highlight w:val="yellow"/>
+        </w:rPr>
+        <w:t xml:space="preserve"> и </w:t>
+      </w:r>
+      <w:proofErr w:type="spellStart"/>
+      <w:r>
+        <w:rPr>
+          <w:bCs/>
+          <w:sz w:val="22"/>
+          <w:szCs w:val="22"/>
+          <w:highlight w:val="yellow"/>
+        </w:rPr>
+        <w:t>морская</w:t>
+      </w:r>
+      <w:proofErr w:type="spellEnd"/>
+      <w:r>
+        <w:rPr>
+          <w:bCs/>
+          <w:sz w:val="22"/>
+          <w:szCs w:val="22"/>
+          <w:highlight w:val="yellow"/>
+        </w:rPr>
+        <w:t xml:space="preserve"> </w:t>
+      </w:r>
+      <w:proofErr w:type="spellStart"/>
+      <w:r>
+        <w:rPr>
+          <w:bCs/>
+          <w:sz w:val="22"/>
+          <w:szCs w:val="22"/>
+          <w:highlight w:val="yellow"/>
+        </w:rPr>
+        <w:t>инфраструктура</w:t>
+      </w:r>
+      <w:proofErr w:type="spellEnd"/>
+      <w:r>
+        <w:rPr>
+          <w:bCs/>
+          <w:sz w:val="22"/>
+          <w:szCs w:val="22"/>
+          <w:highlight w:val="yellow"/>
+        </w:rPr>
+        <w:t>», №2(12), 2019 г., с. 27-34.</w:t>
+      </w:r>
+    </w:p>
+    <w:p>
+      <w:pPr>
+        <w:widowControl/>
+        <w:pBdr>
+          <w:top w:val="nil"/>
+          <w:left w:val="nil"/>
+          <w:bottom w:val="nil"/>
+          <w:right w:val="nil"/>
+          <w:between w:val="nil"/>
+        </w:pBdr>
+        <w:ind w:hanging="2"/>
+        <w:jc w:val="both"/>
+        <w:rPr>
+          <w:sz w:val="23"/>
+          <w:szCs w:val="23"/>
+          <w:lang w:val="en-GB"/>
+        </w:rPr>
+      </w:pPr>
+      <w:hyperlink r:id="rId70" w:history="1">
+        <w:r>
+          <w:rPr>
+            <w:rStyle w:val="Hyperlink"/>
+            <w:sz w:val="23"/>
+            <w:szCs w:val="23"/>
+            <w:highlight w:val="yellow"/>
+          </w:rPr>
+          <w:t>https://doi.org/10.15589/smi2019.2(12).3</w:t>
+        </w:r>
+      </w:hyperlink>
+    </w:p>
+    <w:p>
+      <w:pPr>
+        <w:widowControl/>
+        <w:pBdr>
+          <w:top w:val="nil"/>
+          <w:left w:val="nil"/>
+          <w:bottom w:val="nil"/>
+          <w:right w:val="nil"/>
+          <w:between w:val="nil"/>
+        </w:pBdr>
+        <w:ind w:hanging="2"/>
+        <w:jc w:val="both"/>
+        <w:rPr>
+          <w:bCs/>
+          <w:sz w:val="22"/>
+          <w:szCs w:val="22"/>
+          <w:lang w:val="en-GB"/>
+        </w:rPr>
+      </w:pPr>
+      <w:r>
+        <w:rPr>
+          <w:bCs/>
+          <w:sz w:val="22"/>
+          <w:szCs w:val="22"/>
+          <w:highlight w:val="yellow"/>
+        </w:rPr>
+        <w:t xml:space="preserve">Zhukov, Y.D., Zivenko, A.V., </w:t>
+      </w:r>
+      <w:proofErr w:type="spellStart"/>
+      <w:r>
+        <w:rPr>
+          <w:bCs/>
+          <w:sz w:val="22"/>
+          <w:szCs w:val="22"/>
+          <w:highlight w:val="yellow"/>
+        </w:rPr>
+        <w:t>Gudyma</w:t>
+      </w:r>
+      <w:proofErr w:type="spellEnd"/>
+      <w:r>
+        <w:rPr>
+          <w:bCs/>
+          <w:sz w:val="22"/>
+          <w:szCs w:val="22"/>
+          <w:highlight w:val="yellow"/>
+        </w:rPr>
+        <w:t xml:space="preserve">, I.A., &amp; </w:t>
+      </w:r>
+      <w:proofErr w:type="spellStart"/>
+      <w:r>
+        <w:rPr>
+          <w:bCs/>
+          <w:sz w:val="22"/>
+          <w:szCs w:val="22"/>
+          <w:highlight w:val="yellow"/>
+        </w:rPr>
+        <w:t>Raieva</w:t>
+      </w:r>
+      <w:proofErr w:type="spellEnd"/>
+      <w:r>
+        <w:rPr>
+          <w:bCs/>
+          <w:sz w:val="22"/>
+          <w:szCs w:val="22"/>
+          <w:highlight w:val="yellow"/>
+        </w:rPr>
+        <w:t xml:space="preserve">, H.N. (2019). </w:t>
+      </w:r>
+      <w:proofErr w:type="spellStart"/>
+      <w:r>
+        <w:rPr>
+          <w:bCs/>
+          <w:sz w:val="22"/>
+          <w:szCs w:val="22"/>
+          <w:highlight w:val="yellow"/>
+        </w:rPr>
+        <w:t>Correction</w:t>
+      </w:r>
+      <w:proofErr w:type="spellEnd"/>
+      <w:r>
+        <w:rPr>
+          <w:bCs/>
+          <w:sz w:val="22"/>
+          <w:szCs w:val="22"/>
+          <w:highlight w:val="yellow"/>
+        </w:rPr>
+        <w:t xml:space="preserve"> </w:t>
+      </w:r>
+      <w:proofErr w:type="spellStart"/>
+      <w:r>
+        <w:rPr>
+          <w:bCs/>
+          <w:sz w:val="22"/>
+          <w:szCs w:val="22"/>
+          <w:highlight w:val="yellow"/>
+        </w:rPr>
+        <w:t>technique</w:t>
+      </w:r>
+      <w:proofErr w:type="spellEnd"/>
+      <w:r>
+        <w:rPr>
+          <w:bCs/>
+          <w:sz w:val="22"/>
+          <w:szCs w:val="22"/>
+          <w:highlight w:val="yellow"/>
+        </w:rPr>
+        <w:t xml:space="preserve"> </w:t>
+      </w:r>
+      <w:proofErr w:type="spellStart"/>
+      <w:r>
+        <w:rPr>
+          <w:bCs/>
+          <w:sz w:val="22"/>
+          <w:szCs w:val="22"/>
+          <w:highlight w:val="yellow"/>
+        </w:rPr>
+        <w:t>for</w:t>
+      </w:r>
+      <w:proofErr w:type="spellEnd"/>
+      <w:r>
+        <w:rPr>
+          <w:bCs/>
+          <w:sz w:val="22"/>
+          <w:szCs w:val="22"/>
+          <w:highlight w:val="yellow"/>
+        </w:rPr>
+        <w:t xml:space="preserve"> </w:t>
+      </w:r>
+      <w:proofErr w:type="spellStart"/>
+      <w:r>
+        <w:rPr>
+          <w:bCs/>
+          <w:sz w:val="22"/>
+          <w:szCs w:val="22"/>
+          <w:highlight w:val="yellow"/>
+        </w:rPr>
+        <w:t>guided</w:t>
+      </w:r>
+      <w:proofErr w:type="spellEnd"/>
+      <w:r>
+        <w:rPr>
+          <w:bCs/>
+          <w:sz w:val="22"/>
+          <w:szCs w:val="22"/>
+          <w:highlight w:val="yellow"/>
+        </w:rPr>
+        <w:t xml:space="preserve"> </w:t>
+      </w:r>
+      <w:proofErr w:type="spellStart"/>
+      <w:r>
+        <w:rPr>
+          <w:bCs/>
+          <w:sz w:val="22"/>
+          <w:szCs w:val="22"/>
+          <w:highlight w:val="yellow"/>
+        </w:rPr>
+        <w:t>wave</w:t>
+      </w:r>
+      <w:proofErr w:type="spellEnd"/>
+      <w:r>
+        <w:rPr>
+          <w:bCs/>
+          <w:sz w:val="22"/>
+          <w:szCs w:val="22"/>
+          <w:highlight w:val="yellow"/>
+        </w:rPr>
+        <w:t xml:space="preserve"> </w:t>
+      </w:r>
+      <w:proofErr w:type="spellStart"/>
+      <w:r>
+        <w:rPr>
+          <w:bCs/>
+          <w:sz w:val="22"/>
+          <w:szCs w:val="22"/>
+          <w:highlight w:val="yellow"/>
+        </w:rPr>
+        <w:t>radar</w:t>
+      </w:r>
+      <w:proofErr w:type="spellEnd"/>
+      <w:r>
+        <w:rPr>
+          <w:bCs/>
+          <w:sz w:val="22"/>
+          <w:szCs w:val="22"/>
+          <w:highlight w:val="yellow"/>
+        </w:rPr>
+        <w:t xml:space="preserve"> LPG </w:t>
+      </w:r>
+      <w:proofErr w:type="spellStart"/>
+      <w:r>
+        <w:rPr>
+          <w:bCs/>
+          <w:sz w:val="22"/>
+          <w:szCs w:val="22"/>
+          <w:highlight w:val="yellow"/>
+        </w:rPr>
+        <w:t>level</w:t>
+      </w:r>
+      <w:proofErr w:type="spellEnd"/>
+      <w:r>
+        <w:rPr>
+          <w:bCs/>
+          <w:sz w:val="22"/>
+          <w:szCs w:val="22"/>
+          <w:highlight w:val="yellow"/>
+        </w:rPr>
+        <w:t xml:space="preserve"> </w:t>
+      </w:r>
+      <w:proofErr w:type="spellStart"/>
+      <w:r>
+        <w:rPr>
+          <w:bCs/>
+          <w:sz w:val="22"/>
+          <w:szCs w:val="22"/>
+          <w:highlight w:val="yellow"/>
+        </w:rPr>
+        <w:t>measurement</w:t>
+      </w:r>
+      <w:proofErr w:type="spellEnd"/>
+      <w:r>
+        <w:rPr>
+          <w:bCs/>
+          <w:sz w:val="22"/>
+          <w:szCs w:val="22"/>
+          <w:highlight w:val="yellow"/>
+        </w:rPr>
+        <w:t xml:space="preserve"> </w:t>
+      </w:r>
+      <w:proofErr w:type="spellStart"/>
+      <w:r>
+        <w:rPr>
+          <w:bCs/>
+          <w:sz w:val="22"/>
+          <w:szCs w:val="22"/>
+          <w:highlight w:val="yellow"/>
+        </w:rPr>
+        <w:t>sensors</w:t>
+      </w:r>
+      <w:proofErr w:type="spellEnd"/>
+      <w:r>
+        <w:rPr>
+          <w:bCs/>
+          <w:sz w:val="22"/>
+          <w:szCs w:val="22"/>
+          <w:highlight w:val="yellow"/>
+        </w:rPr>
+        <w:t xml:space="preserve"> (</w:t>
+      </w:r>
+      <w:proofErr w:type="spellStart"/>
+      <w:r>
+        <w:rPr>
+          <w:bCs/>
+          <w:sz w:val="22"/>
+          <w:szCs w:val="22"/>
+          <w:highlight w:val="yellow"/>
+        </w:rPr>
+        <w:t>in</w:t>
+      </w:r>
+      <w:proofErr w:type="spellEnd"/>
+      <w:r>
+        <w:rPr>
+          <w:bCs/>
+          <w:sz w:val="22"/>
+          <w:szCs w:val="22"/>
+          <w:highlight w:val="yellow"/>
+        </w:rPr>
+        <w:t xml:space="preserve"> </w:t>
+      </w:r>
+      <w:proofErr w:type="spellStart"/>
+      <w:r>
+        <w:rPr>
+          <w:bCs/>
+          <w:sz w:val="22"/>
+          <w:szCs w:val="22"/>
+          <w:highlight w:val="yellow"/>
+        </w:rPr>
+        <w:t>Russian</w:t>
+      </w:r>
+      <w:proofErr w:type="spellEnd"/>
+      <w:r>
+        <w:rPr>
+          <w:bCs/>
+          <w:sz w:val="22"/>
+          <w:szCs w:val="22"/>
+          <w:highlight w:val="yellow"/>
+        </w:rPr>
+        <w:t xml:space="preserve">). </w:t>
+      </w:r>
+      <w:proofErr w:type="spellStart"/>
+      <w:r>
+        <w:rPr>
+          <w:bCs/>
+          <w:i/>
+          <w:iCs/>
+          <w:sz w:val="22"/>
+          <w:szCs w:val="22"/>
+          <w:highlight w:val="yellow"/>
+        </w:rPr>
+        <w:t>Shipbuilding</w:t>
+      </w:r>
+      <w:proofErr w:type="spellEnd"/>
+      <w:r>
+        <w:rPr>
+          <w:bCs/>
+          <w:i/>
+          <w:iCs/>
+          <w:sz w:val="22"/>
+          <w:szCs w:val="22"/>
+          <w:highlight w:val="yellow"/>
+        </w:rPr>
+        <w:t xml:space="preserve"> </w:t>
+      </w:r>
+      <w:proofErr w:type="spellStart"/>
+      <w:r>
+        <w:rPr>
+          <w:bCs/>
+          <w:i/>
+          <w:iCs/>
+          <w:sz w:val="22"/>
+          <w:szCs w:val="22"/>
+          <w:highlight w:val="yellow"/>
+        </w:rPr>
+        <w:t>and</w:t>
+      </w:r>
+      <w:proofErr w:type="spellEnd"/>
+      <w:r>
+        <w:rPr>
+          <w:bCs/>
+          <w:i/>
+          <w:iCs/>
+          <w:sz w:val="22"/>
+          <w:szCs w:val="22"/>
+          <w:highlight w:val="yellow"/>
+        </w:rPr>
+        <w:t xml:space="preserve"> </w:t>
+      </w:r>
+      <w:proofErr w:type="spellStart"/>
+      <w:r>
+        <w:rPr>
+          <w:bCs/>
+          <w:i/>
+          <w:iCs/>
+          <w:sz w:val="22"/>
+          <w:szCs w:val="22"/>
+          <w:highlight w:val="yellow"/>
+        </w:rPr>
+        <w:t>Marine</w:t>
+      </w:r>
+      <w:proofErr w:type="spellEnd"/>
+      <w:r>
+        <w:rPr>
+          <w:bCs/>
+          <w:i/>
+          <w:iCs/>
+          <w:sz w:val="22"/>
+          <w:szCs w:val="22"/>
+          <w:highlight w:val="yellow"/>
+        </w:rPr>
+        <w:t xml:space="preserve"> </w:t>
+      </w:r>
+      <w:proofErr w:type="spellStart"/>
+      <w:r>
+        <w:rPr>
+          <w:bCs/>
+          <w:i/>
+          <w:iCs/>
+          <w:sz w:val="22"/>
+          <w:szCs w:val="22"/>
+          <w:highlight w:val="yellow"/>
+        </w:rPr>
+        <w:t>Infrastructure</w:t>
+      </w:r>
+      <w:proofErr w:type="spellEnd"/>
+      <w:r>
+        <w:rPr>
+          <w:bCs/>
+          <w:i/>
+          <w:iCs/>
+          <w:sz w:val="22"/>
+          <w:szCs w:val="22"/>
+          <w:highlight w:val="yellow"/>
+        </w:rPr>
+        <w:t>, 2</w:t>
+      </w:r>
+      <w:r>
+        <w:rPr>
+          <w:bCs/>
+          <w:sz w:val="22"/>
+          <w:szCs w:val="22"/>
+          <w:highlight w:val="yellow"/>
+        </w:rPr>
+        <w:t xml:space="preserve">(12), 27–34. </w:t>
+      </w:r>
+      <w:hyperlink r:id="rId71" w:tgtFrame="_new" w:history="1">
+        <w:r>
+          <w:rPr>
+            <w:rStyle w:val="Hyperlink"/>
+            <w:bCs/>
+            <w:sz w:val="22"/>
+            <w:szCs w:val="22"/>
+            <w:highlight w:val="yellow"/>
+          </w:rPr>
+          <w:t>https://doi.org/10.15589/smi2019.2(12).3</w:t>
+        </w:r>
+      </w:hyperlink>
+    </w:p>
+    <w:p>
+      <w:pPr>
+        <w:widowControl/>
+        <w:pBdr>
+          <w:top w:val="nil"/>
+          <w:left w:val="nil"/>
+          <w:bottom w:val="nil"/>
+          <w:right w:val="nil"/>
+          <w:between w:val="nil"/>
+        </w:pBdr>
+        <w:ind w:hanging="2"/>
+        <w:jc w:val="both"/>
+        <w:rPr>
+          <w:sz w:val="24"/>
+          <w:szCs w:val="24"/>
+          <w:lang w:val="en-GB"/>
+        </w:rPr>
+      </w:pPr>
+      <w:r>
+        <w:rPr>
+          <w:sz w:val="24"/>
+          <w:szCs w:val="24"/>
+          <w:lang w:val="en-GB"/>
+        </w:rPr>
+        <w:t xml:space="preserve">15. </w:t>
+      </w:r>
+      <w:proofErr w:type="spellStart"/>
+      <w:r>
+        <w:rPr>
+          <w:sz w:val="24"/>
+          <w:szCs w:val="24"/>
+        </w:rPr>
+        <w:t>Emerson</w:t>
+      </w:r>
+      <w:proofErr w:type="spellEnd"/>
+      <w:r>
+        <w:rPr>
+          <w:sz w:val="24"/>
+          <w:szCs w:val="24"/>
+        </w:rPr>
+        <w:t xml:space="preserve"> </w:t>
+      </w:r>
+      <w:proofErr w:type="spellStart"/>
+      <w:r>
+        <w:rPr>
+          <w:sz w:val="24"/>
+          <w:szCs w:val="24"/>
+        </w:rPr>
+        <w:t>Rosemount</w:t>
+      </w:r>
+      <w:proofErr w:type="spellEnd"/>
+      <w:r>
+        <w:rPr>
+          <w:sz w:val="24"/>
+          <w:szCs w:val="24"/>
+        </w:rPr>
+        <w:t xml:space="preserve">. (2019). </w:t>
+      </w:r>
+      <w:proofErr w:type="spellStart"/>
+      <w:r>
+        <w:rPr>
+          <w:i/>
+          <w:iCs/>
+          <w:sz w:val="24"/>
+          <w:szCs w:val="24"/>
+        </w:rPr>
+        <w:t>Technical</w:t>
+      </w:r>
+      <w:proofErr w:type="spellEnd"/>
+      <w:r>
+        <w:rPr>
+          <w:i/>
+          <w:iCs/>
+          <w:sz w:val="24"/>
+          <w:szCs w:val="24"/>
+        </w:rPr>
+        <w:t xml:space="preserve"> </w:t>
+      </w:r>
+      <w:proofErr w:type="spellStart"/>
+      <w:r>
+        <w:rPr>
+          <w:i/>
+          <w:iCs/>
+          <w:sz w:val="24"/>
+          <w:szCs w:val="24"/>
+        </w:rPr>
+        <w:t>Note</w:t>
+      </w:r>
+      <w:proofErr w:type="spellEnd"/>
+      <w:r>
+        <w:rPr>
+          <w:i/>
+          <w:iCs/>
+          <w:sz w:val="24"/>
+          <w:szCs w:val="24"/>
+        </w:rPr>
+        <w:t xml:space="preserve">: </w:t>
+      </w:r>
+      <w:proofErr w:type="spellStart"/>
+      <w:r>
+        <w:rPr>
+          <w:i/>
+          <w:iCs/>
+          <w:sz w:val="24"/>
+          <w:szCs w:val="24"/>
+        </w:rPr>
+        <w:t>Using</w:t>
+      </w:r>
+      <w:proofErr w:type="spellEnd"/>
+      <w:r>
+        <w:rPr>
+          <w:i/>
+          <w:iCs/>
+          <w:sz w:val="24"/>
+          <w:szCs w:val="24"/>
+        </w:rPr>
+        <w:t xml:space="preserve"> </w:t>
+      </w:r>
+      <w:proofErr w:type="spellStart"/>
+      <w:r>
+        <w:rPr>
+          <w:i/>
+          <w:iCs/>
+          <w:sz w:val="24"/>
+          <w:szCs w:val="24"/>
+        </w:rPr>
+        <w:t>Guided</w:t>
+      </w:r>
+      <w:proofErr w:type="spellEnd"/>
+      <w:r>
+        <w:rPr>
+          <w:i/>
+          <w:iCs/>
+          <w:sz w:val="24"/>
+          <w:szCs w:val="24"/>
+        </w:rPr>
+        <w:t xml:space="preserve"> </w:t>
+      </w:r>
+      <w:proofErr w:type="spellStart"/>
+      <w:r>
+        <w:rPr>
+          <w:i/>
+          <w:iCs/>
+          <w:sz w:val="24"/>
+          <w:szCs w:val="24"/>
+        </w:rPr>
+        <w:t>Wave</w:t>
+      </w:r>
+      <w:proofErr w:type="spellEnd"/>
+      <w:r>
+        <w:rPr>
+          <w:i/>
+          <w:iCs/>
+          <w:sz w:val="24"/>
+          <w:szCs w:val="24"/>
+        </w:rPr>
+        <w:t xml:space="preserve"> </w:t>
+      </w:r>
+      <w:proofErr w:type="spellStart"/>
+      <w:r>
+        <w:rPr>
+          <w:i/>
+          <w:iCs/>
+          <w:sz w:val="24"/>
+          <w:szCs w:val="24"/>
+        </w:rPr>
+        <w:t>Radar</w:t>
+      </w:r>
+      <w:proofErr w:type="spellEnd"/>
+      <w:r>
+        <w:rPr>
+          <w:i/>
+          <w:iCs/>
+          <w:sz w:val="24"/>
+          <w:szCs w:val="24"/>
+        </w:rPr>
+        <w:t xml:space="preserve"> </w:t>
+      </w:r>
+      <w:proofErr w:type="spellStart"/>
+      <w:r>
+        <w:rPr>
+          <w:i/>
+          <w:iCs/>
+          <w:sz w:val="24"/>
+          <w:szCs w:val="24"/>
+        </w:rPr>
+        <w:t>for</w:t>
+      </w:r>
+      <w:proofErr w:type="spellEnd"/>
+      <w:r>
+        <w:rPr>
+          <w:i/>
+          <w:iCs/>
+          <w:sz w:val="24"/>
+          <w:szCs w:val="24"/>
+        </w:rPr>
+        <w:t xml:space="preserve"> </w:t>
+      </w:r>
+      <w:proofErr w:type="spellStart"/>
+      <w:r>
+        <w:rPr>
+          <w:i/>
+          <w:iCs/>
+          <w:sz w:val="24"/>
+          <w:szCs w:val="24"/>
+        </w:rPr>
+        <w:t>Level</w:t>
+      </w:r>
+      <w:proofErr w:type="spellEnd"/>
+      <w:r>
+        <w:rPr>
+          <w:i/>
+          <w:iCs/>
+          <w:sz w:val="24"/>
+          <w:szCs w:val="24"/>
+        </w:rPr>
+        <w:t xml:space="preserve"> </w:t>
+      </w:r>
+      <w:proofErr w:type="spellStart"/>
+      <w:r>
+        <w:rPr>
+          <w:i/>
+          <w:iCs/>
+          <w:sz w:val="24"/>
+          <w:szCs w:val="24"/>
+        </w:rPr>
+        <w:t>in</w:t>
+      </w:r>
+      <w:proofErr w:type="spellEnd"/>
+      <w:r>
+        <w:rPr>
+          <w:i/>
+          <w:iCs/>
+          <w:sz w:val="24"/>
+          <w:szCs w:val="24"/>
+        </w:rPr>
+        <w:t xml:space="preserve"> </w:t>
+      </w:r>
+      <w:proofErr w:type="spellStart"/>
+      <w:r>
+        <w:rPr>
+          <w:i/>
+          <w:iCs/>
+          <w:sz w:val="24"/>
+          <w:szCs w:val="24"/>
+        </w:rPr>
+        <w:t>High</w:t>
+      </w:r>
+      <w:proofErr w:type="spellEnd"/>
+      <w:r>
+        <w:rPr>
+          <w:i/>
+          <w:iCs/>
+          <w:sz w:val="24"/>
+          <w:szCs w:val="24"/>
+        </w:rPr>
+        <w:t xml:space="preserve"> </w:t>
+      </w:r>
+      <w:proofErr w:type="spellStart"/>
+      <w:r>
+        <w:rPr>
+          <w:i/>
+          <w:iCs/>
+          <w:sz w:val="24"/>
+          <w:szCs w:val="24"/>
+        </w:rPr>
+        <w:t>Pressure</w:t>
+      </w:r>
+      <w:proofErr w:type="spellEnd"/>
+      <w:r>
+        <w:rPr>
+          <w:i/>
+          <w:iCs/>
+          <w:sz w:val="24"/>
+          <w:szCs w:val="24"/>
+        </w:rPr>
+        <w:t xml:space="preserve"> </w:t>
+      </w:r>
+      <w:proofErr w:type="spellStart"/>
+      <w:r>
+        <w:rPr>
+          <w:i/>
+          <w:iCs/>
+          <w:sz w:val="24"/>
+          <w:szCs w:val="24"/>
+        </w:rPr>
+        <w:t>Steam</w:t>
+      </w:r>
+      <w:proofErr w:type="spellEnd"/>
+      <w:r>
+        <w:rPr>
+          <w:i/>
+          <w:iCs/>
+          <w:sz w:val="24"/>
+          <w:szCs w:val="24"/>
+        </w:rPr>
+        <w:t xml:space="preserve"> </w:t>
+      </w:r>
+      <w:proofErr w:type="spellStart"/>
+      <w:r>
+        <w:rPr>
+          <w:i/>
+          <w:iCs/>
+          <w:sz w:val="24"/>
+          <w:szCs w:val="24"/>
+        </w:rPr>
+        <w:t>Applications</w:t>
+      </w:r>
+      <w:proofErr w:type="spellEnd"/>
+      <w:r>
+        <w:rPr>
+          <w:i/>
+          <w:iCs/>
+          <w:sz w:val="24"/>
+          <w:szCs w:val="24"/>
+        </w:rPr>
+        <w:t>.</w:t>
+      </w:r>
+      <w:r>
+        <w:rPr>
+          <w:sz w:val="24"/>
+          <w:szCs w:val="24"/>
+        </w:rPr>
+        <w:t xml:space="preserve"> </w:t>
+      </w:r>
+      <w:proofErr w:type="spellStart"/>
+      <w:r>
+        <w:rPr>
+          <w:sz w:val="24"/>
+          <w:szCs w:val="24"/>
+        </w:rPr>
+        <w:t>Retrieved</w:t>
+      </w:r>
+      <w:proofErr w:type="spellEnd"/>
+      <w:r>
+        <w:rPr>
+          <w:sz w:val="24"/>
+          <w:szCs w:val="24"/>
+        </w:rPr>
+        <w:t xml:space="preserve"> </w:t>
+      </w:r>
+      <w:proofErr w:type="spellStart"/>
+      <w:r>
+        <w:rPr>
+          <w:sz w:val="24"/>
+          <w:szCs w:val="24"/>
+        </w:rPr>
+        <w:t>November</w:t>
+      </w:r>
+      <w:proofErr w:type="spellEnd"/>
+      <w:r>
+        <w:rPr>
+          <w:sz w:val="24"/>
+          <w:szCs w:val="24"/>
+        </w:rPr>
+        <w:t xml:space="preserve"> 10, 2019, </w:t>
+      </w:r>
+      <w:proofErr w:type="spellStart"/>
+      <w:r>
+        <w:rPr>
+          <w:sz w:val="24"/>
+          <w:szCs w:val="24"/>
+        </w:rPr>
+        <w:t>from</w:t>
+      </w:r>
+      <w:proofErr w:type="spellEnd"/>
+      <w:r>
+        <w:rPr>
+          <w:sz w:val="24"/>
+          <w:szCs w:val="24"/>
+        </w:rPr>
+        <w:t xml:space="preserve"> </w:t>
+      </w:r>
+      <w:hyperlink r:id="rId72" w:history="1">
+        <w:r>
+          <w:rPr>
+            <w:rStyle w:val="Hyperlink"/>
+            <w:sz w:val="24"/>
+            <w:szCs w:val="24"/>
+          </w:rPr>
+          <w:t>https://www.emerson.com/documents/automation/technical-note-using-guided-wave-radar-for-level-in-high-pressure-steam-applications-rosemount-en-76264.pdf</w:t>
+        </w:r>
+      </w:hyperlink>
+    </w:p>
+    <w:p>
+      <w:pPr>
+        <w:widowControl/>
+        <w:pBdr>
+          <w:top w:val="nil"/>
+          <w:left w:val="nil"/>
+          <w:bottom w:val="nil"/>
+          <w:right w:val="nil"/>
+          <w:between w:val="nil"/>
+        </w:pBdr>
+        <w:ind w:hanging="2"/>
+        <w:jc w:val="both"/>
+        <w:rPr>
+          <w:sz w:val="24"/>
+          <w:szCs w:val="24"/>
+          <w:lang w:val="en-GB"/>
+        </w:rPr>
+      </w:pPr>
+      <w:r>
+        <w:rPr>
+          <w:sz w:val="24"/>
+          <w:szCs w:val="24"/>
+          <w:lang w:val="en-GB"/>
+        </w:rPr>
+        <w:t xml:space="preserve">16. </w:t>
+      </w:r>
+      <w:proofErr w:type="spellStart"/>
+      <w:r>
+        <w:rPr>
+          <w:sz w:val="24"/>
+          <w:szCs w:val="24"/>
+        </w:rPr>
+        <w:t>Chegrinec</w:t>
+      </w:r>
+      <w:proofErr w:type="spellEnd"/>
+      <w:r>
+        <w:rPr>
+          <w:sz w:val="24"/>
+          <w:szCs w:val="24"/>
+        </w:rPr>
+        <w:t xml:space="preserve">, V.N. (2013). </w:t>
+      </w:r>
+      <w:proofErr w:type="spellStart"/>
+      <w:r>
+        <w:rPr>
+          <w:sz w:val="24"/>
+          <w:szCs w:val="24"/>
+        </w:rPr>
+        <w:t>Korrekciya</w:t>
+      </w:r>
+      <w:proofErr w:type="spellEnd"/>
+      <w:r>
+        <w:rPr>
+          <w:sz w:val="24"/>
+          <w:szCs w:val="24"/>
+        </w:rPr>
+        <w:t xml:space="preserve"> </w:t>
+      </w:r>
+      <w:proofErr w:type="spellStart"/>
+      <w:r>
+        <w:rPr>
+          <w:sz w:val="24"/>
+          <w:szCs w:val="24"/>
+        </w:rPr>
+        <w:t>funkcii</w:t>
+      </w:r>
+      <w:proofErr w:type="spellEnd"/>
+      <w:r>
+        <w:rPr>
+          <w:sz w:val="24"/>
+          <w:szCs w:val="24"/>
+        </w:rPr>
+        <w:t xml:space="preserve"> </w:t>
+      </w:r>
+      <w:proofErr w:type="spellStart"/>
+      <w:r>
+        <w:rPr>
+          <w:sz w:val="24"/>
+          <w:szCs w:val="24"/>
+        </w:rPr>
+        <w:t>preobrazovaniya</w:t>
+      </w:r>
+      <w:proofErr w:type="spellEnd"/>
+      <w:r>
+        <w:rPr>
+          <w:sz w:val="24"/>
+          <w:szCs w:val="24"/>
+        </w:rPr>
+        <w:t xml:space="preserve"> </w:t>
+      </w:r>
+      <w:proofErr w:type="spellStart"/>
+      <w:r>
+        <w:rPr>
+          <w:sz w:val="24"/>
+          <w:szCs w:val="24"/>
+        </w:rPr>
+        <w:t>pri</w:t>
+      </w:r>
+      <w:proofErr w:type="spellEnd"/>
+      <w:r>
+        <w:rPr>
+          <w:sz w:val="24"/>
+          <w:szCs w:val="24"/>
+        </w:rPr>
+        <w:t xml:space="preserve"> </w:t>
+      </w:r>
+      <w:proofErr w:type="spellStart"/>
+      <w:r>
+        <w:rPr>
+          <w:sz w:val="24"/>
+          <w:szCs w:val="24"/>
+        </w:rPr>
+        <w:t>izmerenii</w:t>
+      </w:r>
+      <w:proofErr w:type="spellEnd"/>
+      <w:r>
+        <w:rPr>
+          <w:sz w:val="24"/>
+          <w:szCs w:val="24"/>
+        </w:rPr>
+        <w:t xml:space="preserve"> </w:t>
+      </w:r>
+      <w:proofErr w:type="spellStart"/>
+      <w:r>
+        <w:rPr>
+          <w:sz w:val="24"/>
+          <w:szCs w:val="24"/>
+        </w:rPr>
+        <w:t>urovnya</w:t>
+      </w:r>
+      <w:proofErr w:type="spellEnd"/>
+      <w:r>
+        <w:rPr>
+          <w:sz w:val="24"/>
+          <w:szCs w:val="24"/>
+        </w:rPr>
+        <w:t xml:space="preserve"> s </w:t>
+      </w:r>
+      <w:proofErr w:type="spellStart"/>
+      <w:r>
+        <w:rPr>
+          <w:sz w:val="24"/>
+          <w:szCs w:val="24"/>
+        </w:rPr>
+        <w:t>pomoshyu</w:t>
+      </w:r>
+      <w:proofErr w:type="spellEnd"/>
+      <w:r>
+        <w:rPr>
+          <w:sz w:val="24"/>
+          <w:szCs w:val="24"/>
+        </w:rPr>
+        <w:t xml:space="preserve"> </w:t>
+      </w:r>
+      <w:proofErr w:type="spellStart"/>
+      <w:r>
+        <w:rPr>
+          <w:sz w:val="24"/>
+          <w:szCs w:val="24"/>
+        </w:rPr>
+        <w:t>polimetricheskoj</w:t>
+      </w:r>
+      <w:proofErr w:type="spellEnd"/>
+      <w:r>
+        <w:rPr>
+          <w:sz w:val="24"/>
+          <w:szCs w:val="24"/>
+        </w:rPr>
+        <w:t xml:space="preserve"> </w:t>
+      </w:r>
+      <w:proofErr w:type="spellStart"/>
+      <w:r>
+        <w:rPr>
+          <w:sz w:val="24"/>
+          <w:szCs w:val="24"/>
+        </w:rPr>
+        <w:t>informacionnoj</w:t>
+      </w:r>
+      <w:proofErr w:type="spellEnd"/>
+      <w:r>
+        <w:rPr>
+          <w:sz w:val="24"/>
+          <w:szCs w:val="24"/>
+        </w:rPr>
+        <w:t xml:space="preserve"> </w:t>
+      </w:r>
+      <w:proofErr w:type="spellStart"/>
+      <w:r>
+        <w:rPr>
+          <w:sz w:val="24"/>
+          <w:szCs w:val="24"/>
+        </w:rPr>
+        <w:t>sistemy</w:t>
+      </w:r>
+      <w:proofErr w:type="spellEnd"/>
+      <w:r>
+        <w:rPr>
+          <w:sz w:val="24"/>
+          <w:szCs w:val="24"/>
+        </w:rPr>
+        <w:t xml:space="preserve"> [</w:t>
+      </w:r>
+      <w:proofErr w:type="spellStart"/>
+      <w:r>
+        <w:rPr>
+          <w:sz w:val="24"/>
+          <w:szCs w:val="24"/>
+        </w:rPr>
+        <w:t>Correction</w:t>
+      </w:r>
+      <w:proofErr w:type="spellEnd"/>
+      <w:r>
+        <w:rPr>
+          <w:sz w:val="24"/>
+          <w:szCs w:val="24"/>
+        </w:rPr>
+        <w:t xml:space="preserve"> </w:t>
+      </w:r>
+      <w:proofErr w:type="spellStart"/>
+      <w:r>
+        <w:rPr>
+          <w:sz w:val="24"/>
+          <w:szCs w:val="24"/>
+        </w:rPr>
+        <w:t>of</w:t>
+      </w:r>
+      <w:proofErr w:type="spellEnd"/>
+      <w:r>
+        <w:rPr>
+          <w:sz w:val="24"/>
+          <w:szCs w:val="24"/>
+        </w:rPr>
+        <w:t xml:space="preserve"> </w:t>
+      </w:r>
+      <w:proofErr w:type="spellStart"/>
+      <w:r>
+        <w:rPr>
+          <w:sz w:val="24"/>
+          <w:szCs w:val="24"/>
+        </w:rPr>
+        <w:t>the</w:t>
+      </w:r>
+      <w:proofErr w:type="spellEnd"/>
+      <w:r>
+        <w:rPr>
+          <w:sz w:val="24"/>
+          <w:szCs w:val="24"/>
+        </w:rPr>
+        <w:t xml:space="preserve"> </w:t>
+      </w:r>
+      <w:proofErr w:type="spellStart"/>
+      <w:r>
+        <w:rPr>
+          <w:sz w:val="24"/>
+          <w:szCs w:val="24"/>
+        </w:rPr>
+        <w:t>transformation</w:t>
+      </w:r>
+      <w:proofErr w:type="spellEnd"/>
+      <w:r>
+        <w:rPr>
+          <w:sz w:val="24"/>
+          <w:szCs w:val="24"/>
+        </w:rPr>
+        <w:t xml:space="preserve"> </w:t>
+      </w:r>
+      <w:proofErr w:type="spellStart"/>
+      <w:r>
+        <w:rPr>
+          <w:sz w:val="24"/>
+          <w:szCs w:val="24"/>
+        </w:rPr>
+        <w:t>function</w:t>
+      </w:r>
+      <w:proofErr w:type="spellEnd"/>
+      <w:r>
+        <w:rPr>
+          <w:sz w:val="24"/>
+          <w:szCs w:val="24"/>
+        </w:rPr>
+        <w:t xml:space="preserve"> </w:t>
+      </w:r>
+      <w:proofErr w:type="spellStart"/>
+      <w:r>
+        <w:rPr>
+          <w:sz w:val="24"/>
+          <w:szCs w:val="24"/>
+        </w:rPr>
+        <w:t>of</w:t>
+      </w:r>
+      <w:proofErr w:type="spellEnd"/>
+      <w:r>
+        <w:rPr>
+          <w:sz w:val="24"/>
+          <w:szCs w:val="24"/>
+        </w:rPr>
+        <w:t xml:space="preserve"> a </w:t>
+      </w:r>
+      <w:proofErr w:type="spellStart"/>
+      <w:r>
+        <w:rPr>
+          <w:sz w:val="24"/>
+          <w:szCs w:val="24"/>
+        </w:rPr>
+        <w:t>level</w:t>
+      </w:r>
+      <w:proofErr w:type="spellEnd"/>
+      <w:r>
+        <w:rPr>
+          <w:sz w:val="24"/>
+          <w:szCs w:val="24"/>
+        </w:rPr>
+        <w:t xml:space="preserve"> </w:t>
+      </w:r>
+      <w:proofErr w:type="spellStart"/>
+      <w:r>
+        <w:rPr>
+          <w:sz w:val="24"/>
+          <w:szCs w:val="24"/>
+        </w:rPr>
+        <w:t>measurement</w:t>
+      </w:r>
+      <w:proofErr w:type="spellEnd"/>
+      <w:r>
+        <w:rPr>
+          <w:sz w:val="24"/>
+          <w:szCs w:val="24"/>
+        </w:rPr>
+        <w:t xml:space="preserve"> </w:t>
+      </w:r>
+      <w:proofErr w:type="spellStart"/>
+      <w:r>
+        <w:rPr>
+          <w:sz w:val="24"/>
+          <w:szCs w:val="24"/>
+        </w:rPr>
+        <w:t>by</w:t>
+      </w:r>
+      <w:proofErr w:type="spellEnd"/>
+      <w:r>
+        <w:rPr>
+          <w:sz w:val="24"/>
+          <w:szCs w:val="24"/>
+        </w:rPr>
+        <w:t xml:space="preserve"> </w:t>
+      </w:r>
+      <w:proofErr w:type="spellStart"/>
+      <w:r>
+        <w:rPr>
+          <w:sz w:val="24"/>
+          <w:szCs w:val="24"/>
+        </w:rPr>
+        <w:t>means</w:t>
+      </w:r>
+      <w:proofErr w:type="spellEnd"/>
+      <w:r>
+        <w:rPr>
+          <w:sz w:val="24"/>
+          <w:szCs w:val="24"/>
+        </w:rPr>
+        <w:t xml:space="preserve"> </w:t>
+      </w:r>
+      <w:proofErr w:type="spellStart"/>
+      <w:r>
+        <w:rPr>
+          <w:sz w:val="24"/>
+          <w:szCs w:val="24"/>
+        </w:rPr>
+        <w:t>of</w:t>
+      </w:r>
+      <w:proofErr w:type="spellEnd"/>
+      <w:r>
+        <w:rPr>
+          <w:sz w:val="24"/>
+          <w:szCs w:val="24"/>
+        </w:rPr>
+        <w:t xml:space="preserve"> </w:t>
+      </w:r>
+      <w:proofErr w:type="spellStart"/>
+      <w:r>
+        <w:rPr>
+          <w:sz w:val="24"/>
+          <w:szCs w:val="24"/>
+        </w:rPr>
+        <w:t>the</w:t>
+      </w:r>
+      <w:proofErr w:type="spellEnd"/>
+      <w:r>
+        <w:rPr>
+          <w:sz w:val="24"/>
+          <w:szCs w:val="24"/>
+        </w:rPr>
+        <w:t xml:space="preserve"> </w:t>
+      </w:r>
+      <w:proofErr w:type="spellStart"/>
+      <w:r>
+        <w:rPr>
+          <w:sz w:val="24"/>
+          <w:szCs w:val="24"/>
+        </w:rPr>
+        <w:t>polymetric</w:t>
+      </w:r>
+      <w:proofErr w:type="spellEnd"/>
+      <w:r>
+        <w:rPr>
+          <w:sz w:val="24"/>
+          <w:szCs w:val="24"/>
+        </w:rPr>
+        <w:t xml:space="preserve"> </w:t>
+      </w:r>
+      <w:proofErr w:type="spellStart"/>
+      <w:r>
+        <w:rPr>
+          <w:sz w:val="24"/>
+          <w:szCs w:val="24"/>
+        </w:rPr>
+        <w:t>information</w:t>
+      </w:r>
+      <w:proofErr w:type="spellEnd"/>
+      <w:r>
+        <w:rPr>
+          <w:sz w:val="24"/>
+          <w:szCs w:val="24"/>
+        </w:rPr>
+        <w:t xml:space="preserve"> </w:t>
+      </w:r>
+      <w:proofErr w:type="spellStart"/>
+      <w:r>
+        <w:rPr>
+          <w:sz w:val="24"/>
+          <w:szCs w:val="24"/>
+        </w:rPr>
+        <w:t>system</w:t>
+      </w:r>
+      <w:proofErr w:type="spellEnd"/>
+      <w:r>
+        <w:rPr>
+          <w:sz w:val="24"/>
+          <w:szCs w:val="24"/>
+        </w:rPr>
+        <w:t xml:space="preserve">]. </w:t>
+      </w:r>
+      <w:proofErr w:type="spellStart"/>
+      <w:r>
+        <w:rPr>
+          <w:i/>
+          <w:iCs/>
+          <w:sz w:val="24"/>
+          <w:szCs w:val="24"/>
+        </w:rPr>
+        <w:t>Vimiryuvalna</w:t>
+      </w:r>
+      <w:proofErr w:type="spellEnd"/>
+      <w:r>
+        <w:rPr>
+          <w:i/>
+          <w:iCs/>
+          <w:sz w:val="24"/>
+          <w:szCs w:val="24"/>
+        </w:rPr>
+        <w:t xml:space="preserve"> </w:t>
+      </w:r>
+      <w:proofErr w:type="spellStart"/>
+      <w:r>
+        <w:rPr>
+          <w:i/>
+          <w:iCs/>
+          <w:sz w:val="24"/>
+          <w:szCs w:val="24"/>
+        </w:rPr>
+        <w:t>ta</w:t>
+      </w:r>
+      <w:proofErr w:type="spellEnd"/>
+      <w:r>
+        <w:rPr>
+          <w:i/>
+          <w:iCs/>
+          <w:sz w:val="24"/>
+          <w:szCs w:val="24"/>
+        </w:rPr>
+        <w:t xml:space="preserve"> </w:t>
+      </w:r>
+      <w:proofErr w:type="spellStart"/>
+      <w:r>
+        <w:rPr>
+          <w:i/>
+          <w:iCs/>
+          <w:sz w:val="24"/>
+          <w:szCs w:val="24"/>
+        </w:rPr>
+        <w:t>Obchislyuvalna</w:t>
+      </w:r>
+      <w:proofErr w:type="spellEnd"/>
+      <w:r>
+        <w:rPr>
+          <w:i/>
+          <w:iCs/>
+          <w:sz w:val="24"/>
+          <w:szCs w:val="24"/>
+        </w:rPr>
+        <w:t xml:space="preserve"> </w:t>
+      </w:r>
+      <w:proofErr w:type="spellStart"/>
+      <w:r>
+        <w:rPr>
+          <w:i/>
+          <w:iCs/>
+          <w:sz w:val="24"/>
+          <w:szCs w:val="24"/>
+        </w:rPr>
+        <w:t>Tekhnika</w:t>
+      </w:r>
+      <w:proofErr w:type="spellEnd"/>
+      <w:r>
+        <w:rPr>
+          <w:i/>
+          <w:iCs/>
+          <w:sz w:val="24"/>
+          <w:szCs w:val="24"/>
+        </w:rPr>
+        <w:t xml:space="preserve"> v </w:t>
+      </w:r>
+      <w:proofErr w:type="spellStart"/>
+      <w:r>
+        <w:rPr>
+          <w:i/>
+          <w:iCs/>
+          <w:sz w:val="24"/>
+          <w:szCs w:val="24"/>
+        </w:rPr>
+        <w:t>Tekhnologichnikh</w:t>
+      </w:r>
+      <w:proofErr w:type="spellEnd"/>
+      <w:r>
+        <w:rPr>
+          <w:i/>
+          <w:iCs/>
+          <w:sz w:val="24"/>
+          <w:szCs w:val="24"/>
+        </w:rPr>
+        <w:t xml:space="preserve"> </w:t>
+      </w:r>
+      <w:proofErr w:type="spellStart"/>
+      <w:r>
+        <w:rPr>
+          <w:i/>
+          <w:iCs/>
+          <w:sz w:val="24"/>
+          <w:szCs w:val="24"/>
+        </w:rPr>
+        <w:t>Protsesakh</w:t>
+      </w:r>
+      <w:proofErr w:type="spellEnd"/>
+      <w:r>
+        <w:rPr>
+          <w:i/>
+          <w:iCs/>
+          <w:sz w:val="24"/>
+          <w:szCs w:val="24"/>
+        </w:rPr>
+        <w:t>, 2</w:t>
+      </w:r>
+      <w:r>
+        <w:rPr>
+          <w:sz w:val="24"/>
+          <w:szCs w:val="24"/>
+        </w:rPr>
+        <w:t>, 33–38.</w:t>
+      </w:r>
+    </w:p>
+    <w:p>
+      <w:pPr>
+        <w:widowControl/>
+        <w:pBdr>
+          <w:top w:val="nil"/>
+          <w:left w:val="nil"/>
+          <w:bottom w:val="nil"/>
+          <w:right w:val="nil"/>
+          <w:between w:val="nil"/>
+        </w:pBdr>
+        <w:ind w:hanging="2"/>
+        <w:jc w:val="both"/>
+        <w:rPr>
+          <w:sz w:val="24"/>
+          <w:szCs w:val="24"/>
+          <w:lang w:val="en-GB"/>
         </w:rPr>
       </w:pPr>
     </w:p>
@@ -15846,6 +19295,7 @@
           <w:sz w:val="24"/>
           <w:szCs w:val="24"/>
         </w:rPr>
+        <w:lastRenderedPageBreak/>
         <w:t>University</w:t>
       </w:r>
       <w:proofErr w:type="spellEnd"/>
@@ -18019,7 +21469,6 @@
           <w:sz w:val="24"/>
           <w:szCs w:val="24"/>
         </w:rPr>
-        <w:lastRenderedPageBreak/>
         <w:t xml:space="preserve">3. </w:t>
       </w:r>
       <w:proofErr w:type="spellStart"/>

</xml_diff>